<commit_message>
Fertig: Abfahrtstafel & Verbindungen
</commit_message>
<xml_diff>
--- a/doc/SBB Station Finder.docx
+++ b/doc/SBB Station Finder.docx
@@ -2676,6 +2676,9 @@
             <w:r>
               <w:t>Variablen (Parameter) bei Funktionen oder Methoden</w:t>
             </w:r>
+            <w:r>
+              <w:t xml:space="preserve"> deklaration. (Nicht beim Aufruf!)</w:t>
+            </w:r>
           </w:p>
         </w:tc>
         <w:tc>
@@ -2719,43 +2722,22 @@
                 <w:highlight w:val="lightGray"/>
               </w:rPr>
             </w:pPr>
+            <w:bookmarkStart w:id="8" w:name="_GoBack"/>
+            <w:bookmarkEnd w:id="8"/>
             <w:r>
               <w:rPr>
                 <w:b w:val="0"/>
                 <w:bCs/>
                 <w:highlight w:val="lightGray"/>
               </w:rPr>
-              <w:t>void Funktion2(</w:t>
-            </w:r>
-            <w:r>
-              <w:rPr>
-                <w:b w:val="0"/>
-                <w:bCs/>
-                <w:highlight w:val="lightGray"/>
-              </w:rPr>
-              <w:t xml:space="preserve"> </w:t>
-            </w:r>
-            <w:r>
-              <w:rPr>
-                <w:b w:val="0"/>
-                <w:bCs/>
-                <w:highlight w:val="lightGray"/>
-              </w:rPr>
-              <w:t xml:space="preserve">string </w:t>
+              <w:t xml:space="preserve">void Funktion2( string </w:t>
             </w:r>
             <w:r>
               <w:rPr>
                 <w:color w:val="FF0000"/>
                 <w:highlight w:val="lightGray"/>
               </w:rPr>
-              <w:t>_</w:t>
-            </w:r>
-            <w:r>
-              <w:rPr>
-                <w:color w:val="FF0000"/>
-                <w:highlight w:val="lightGray"/>
-              </w:rPr>
-              <w:t>a</w:t>
+              <w:t>_a</w:t>
             </w:r>
             <w:r>
               <w:rPr>
@@ -2905,8 +2887,6 @@
         <w:pStyle w:val="Text"/>
         <w:ind w:left="0"/>
       </w:pPr>
-      <w:bookmarkStart w:id="8" w:name="_GoBack"/>
-      <w:bookmarkEnd w:id="8"/>
     </w:p>
     <w:sectPr>
       <w:footerReference w:type="default" r:id="rId13"/>
@@ -2958,7 +2938,7 @@
       <w:rPr>
         <w:noProof/>
       </w:rPr>
-      <w:t>10.03.2020</w:t>
+      <w:t>11.03.2020</w:t>
     </w:r>
     <w:r>
       <w:fldChar w:fldCharType="end"/>
@@ -6069,7 +6049,7 @@
 </file>
 
 <file path=customXml/itemProps1.xml><?xml version="1.0" encoding="utf-8"?>
-<ds:datastoreItem xmlns:ds="http://schemas.openxmlformats.org/officeDocument/2006/customXml" ds:itemID="{7CF8CC9B-05D6-4529-90D8-929BA15B41A8}">
+<ds:datastoreItem xmlns:ds="http://schemas.openxmlformats.org/officeDocument/2006/customXml" ds:itemID="{EE1EFD39-4CF9-4B24-9BBF-641AECBD6155}">
   <ds:schemaRefs>
     <ds:schemaRef ds:uri="http://schemas.openxmlformats.org/officeDocument/2006/bibliography"/>
   </ds:schemaRefs>

</xml_diff>

<commit_message>
Install in doc added
</commit_message>
<xml_diff>
--- a/doc/SBB Station Finder.docx
+++ b/doc/SBB Station Finder.docx
@@ -70,6 +70,8 @@
             <w:t>sverzeichnis</w:t>
           </w:r>
         </w:p>
+        <w:bookmarkStart w:id="0" w:name="_GoBack"/>
+        <w:bookmarkEnd w:id="0"/>
         <w:p>
           <w:pPr>
             <w:pStyle w:val="Verzeichnis1"/>
@@ -93,7 +95,7 @@
           <w:r>
             <w:fldChar w:fldCharType="separate"/>
           </w:r>
-          <w:hyperlink w:anchor="_Toc34919215" w:history="1">
+          <w:hyperlink w:anchor="_Toc34921097" w:history="1">
             <w:r>
               <w:rPr>
                 <w:rStyle w:val="Hyperlink"/>
@@ -120,7 +122,7 @@
                 <w:noProof/>
                 <w:webHidden/>
               </w:rPr>
-              <w:instrText xml:space="preserve"> PAGEREF _Toc34919215 \h </w:instrText>
+              <w:instrText xml:space="preserve"> PAGEREF _Toc34921097 \h </w:instrText>
             </w:r>
             <w:r>
               <w:rPr>
@@ -165,13 +167,13 @@
               <w:lang w:val="de-CH" w:eastAsia="de-CH"/>
             </w:rPr>
           </w:pPr>
-          <w:hyperlink w:anchor="_Toc34919216" w:history="1">
+          <w:hyperlink w:anchor="_Toc34921098" w:history="1">
             <w:r>
               <w:rPr>
                 <w:rStyle w:val="Hyperlink"/>
                 <w:noProof/>
               </w:rPr>
-              <w:t>2.0 Anforderungen</w:t>
+              <w:t>2.0 Installation</w:t>
             </w:r>
             <w:r>
               <w:rPr>
@@ -192,7 +194,7 @@
                 <w:noProof/>
                 <w:webHidden/>
               </w:rPr>
-              <w:instrText xml:space="preserve"> PAGEREF _Toc34919216 \h </w:instrText>
+              <w:instrText xml:space="preserve"> PAGEREF _Toc34921098 \h </w:instrText>
             </w:r>
             <w:r>
               <w:rPr>
@@ -212,75 +214,7 @@
                 <w:noProof/>
                 <w:webHidden/>
               </w:rPr>
-              <w:t>4</w:t>
-            </w:r>
-            <w:r>
-              <w:rPr>
-                <w:noProof/>
-                <w:webHidden/>
-              </w:rPr>
-              <w:fldChar w:fldCharType="end"/>
-            </w:r>
-          </w:hyperlink>
-        </w:p>
-        <w:p>
-          <w:pPr>
-            <w:pStyle w:val="Verzeichnis2"/>
-            <w:rPr>
-              <w:rFonts w:eastAsiaTheme="minorEastAsia"/>
-              <w:noProof/>
-              <w:sz w:val="22"/>
-              <w:lang w:val="de-CH" w:eastAsia="de-CH"/>
-            </w:rPr>
-          </w:pPr>
-          <w:hyperlink w:anchor="_Toc34919217" w:history="1">
-            <w:r>
-              <w:rPr>
-                <w:rStyle w:val="Hyperlink"/>
-                <w:noProof/>
-              </w:rPr>
-              <w:t>2.1 Kundenanforderungen</w:t>
-            </w:r>
-            <w:r>
-              <w:rPr>
-                <w:noProof/>
-                <w:webHidden/>
-              </w:rPr>
-              <w:tab/>
-            </w:r>
-            <w:r>
-              <w:rPr>
-                <w:noProof/>
-                <w:webHidden/>
-              </w:rPr>
-              <w:fldChar w:fldCharType="begin"/>
-            </w:r>
-            <w:r>
-              <w:rPr>
-                <w:noProof/>
-                <w:webHidden/>
-              </w:rPr>
-              <w:instrText xml:space="preserve"> PAGEREF _Toc34919217 \h </w:instrText>
-            </w:r>
-            <w:r>
-              <w:rPr>
-                <w:noProof/>
-                <w:webHidden/>
-              </w:rPr>
-            </w:r>
-            <w:r>
-              <w:rPr>
-                <w:noProof/>
-                <w:webHidden/>
-              </w:rPr>
-              <w:fldChar w:fldCharType="separate"/>
-            </w:r>
-            <w:r>
-              <w:rPr>
-                <w:noProof/>
-                <w:webHidden/>
-              </w:rPr>
-              <w:t>4</w:t>
+              <w:t>3</w:t>
             </w:r>
             <w:r>
               <w:rPr>
@@ -305,13 +239,13 @@
               <w:lang w:val="de-CH" w:eastAsia="de-CH"/>
             </w:rPr>
           </w:pPr>
-          <w:hyperlink w:anchor="_Toc34919218" w:history="1">
+          <w:hyperlink w:anchor="_Toc34921099" w:history="1">
             <w:r>
               <w:rPr>
                 <w:rStyle w:val="Hyperlink"/>
                 <w:noProof/>
               </w:rPr>
-              <w:t>3.0 Grafische Darstellung</w:t>
+              <w:t>3.0 Anforderungen</w:t>
             </w:r>
             <w:r>
               <w:rPr>
@@ -332,7 +266,7 @@
                 <w:noProof/>
                 <w:webHidden/>
               </w:rPr>
-              <w:instrText xml:space="preserve"> PAGEREF _Toc34919218 \h </w:instrText>
+              <w:instrText xml:space="preserve"> PAGEREF _Toc34921099 \h </w:instrText>
             </w:r>
             <w:r>
               <w:rPr>
@@ -352,7 +286,7 @@
                 <w:noProof/>
                 <w:webHidden/>
               </w:rPr>
-              <w:t>5</w:t>
+              <w:t>4</w:t>
             </w:r>
             <w:r>
               <w:rPr>
@@ -373,13 +307,13 @@
               <w:lang w:val="de-CH" w:eastAsia="de-CH"/>
             </w:rPr>
           </w:pPr>
-          <w:hyperlink w:anchor="_Toc34919219" w:history="1">
+          <w:hyperlink w:anchor="_Toc34921100" w:history="1">
             <w:r>
               <w:rPr>
                 <w:rStyle w:val="Hyperlink"/>
                 <w:noProof/>
               </w:rPr>
-              <w:t>3.1 Mokup - frmMain</w:t>
+              <w:t>3.1 Kundenanforderungen</w:t>
             </w:r>
             <w:r>
               <w:rPr>
@@ -400,7 +334,7 @@
                 <w:noProof/>
                 <w:webHidden/>
               </w:rPr>
-              <w:instrText xml:space="preserve"> PAGEREF _Toc34919219 \h </w:instrText>
+              <w:instrText xml:space="preserve"> PAGEREF _Toc34921100 \h </w:instrText>
             </w:r>
             <w:r>
               <w:rPr>
@@ -420,75 +354,7 @@
                 <w:noProof/>
                 <w:webHidden/>
               </w:rPr>
-              <w:t>5</w:t>
-            </w:r>
-            <w:r>
-              <w:rPr>
-                <w:noProof/>
-                <w:webHidden/>
-              </w:rPr>
-              <w:fldChar w:fldCharType="end"/>
-            </w:r>
-          </w:hyperlink>
-        </w:p>
-        <w:p>
-          <w:pPr>
-            <w:pStyle w:val="Verzeichnis2"/>
-            <w:rPr>
-              <w:rFonts w:eastAsiaTheme="minorEastAsia"/>
-              <w:noProof/>
-              <w:sz w:val="22"/>
-              <w:lang w:val="de-CH" w:eastAsia="de-CH"/>
-            </w:rPr>
-          </w:pPr>
-          <w:hyperlink w:anchor="_Toc34919220" w:history="1">
-            <w:r>
-              <w:rPr>
-                <w:rStyle w:val="Hyperlink"/>
-                <w:noProof/>
-              </w:rPr>
-              <w:t>3.2 Mokup - frmInfo</w:t>
-            </w:r>
-            <w:r>
-              <w:rPr>
-                <w:noProof/>
-                <w:webHidden/>
-              </w:rPr>
-              <w:tab/>
-            </w:r>
-            <w:r>
-              <w:rPr>
-                <w:noProof/>
-                <w:webHidden/>
-              </w:rPr>
-              <w:fldChar w:fldCharType="begin"/>
-            </w:r>
-            <w:r>
-              <w:rPr>
-                <w:noProof/>
-                <w:webHidden/>
-              </w:rPr>
-              <w:instrText xml:space="preserve"> PAGEREF _Toc34919220 \h </w:instrText>
-            </w:r>
-            <w:r>
-              <w:rPr>
-                <w:noProof/>
-                <w:webHidden/>
-              </w:rPr>
-            </w:r>
-            <w:r>
-              <w:rPr>
-                <w:noProof/>
-                <w:webHidden/>
-              </w:rPr>
-              <w:fldChar w:fldCharType="separate"/>
-            </w:r>
-            <w:r>
-              <w:rPr>
-                <w:noProof/>
-                <w:webHidden/>
-              </w:rPr>
-              <w:t>5</w:t>
+              <w:t>4</w:t>
             </w:r>
             <w:r>
               <w:rPr>
@@ -513,13 +379,13 @@
               <w:lang w:val="de-CH" w:eastAsia="de-CH"/>
             </w:rPr>
           </w:pPr>
-          <w:hyperlink w:anchor="_Toc34919221" w:history="1">
+          <w:hyperlink w:anchor="_Toc34921101" w:history="1">
             <w:r>
               <w:rPr>
                 <w:rStyle w:val="Hyperlink"/>
                 <w:noProof/>
               </w:rPr>
-              <w:t>4.0 Use Case</w:t>
+              <w:t>4.0 Grafische Darstellung</w:t>
             </w:r>
             <w:r>
               <w:rPr>
@@ -540,7 +406,7 @@
                 <w:noProof/>
                 <w:webHidden/>
               </w:rPr>
-              <w:instrText xml:space="preserve"> PAGEREF _Toc34919221 \h </w:instrText>
+              <w:instrText xml:space="preserve"> PAGEREF _Toc34921101 \h </w:instrText>
             </w:r>
             <w:r>
               <w:rPr>
@@ -560,7 +426,7 @@
                 <w:noProof/>
                 <w:webHidden/>
               </w:rPr>
-              <w:t>6</w:t>
+              <w:t>5</w:t>
             </w:r>
             <w:r>
               <w:rPr>
@@ -581,13 +447,13 @@
               <w:lang w:val="de-CH" w:eastAsia="de-CH"/>
             </w:rPr>
           </w:pPr>
-          <w:hyperlink w:anchor="_Toc34919222" w:history="1">
+          <w:hyperlink w:anchor="_Toc34921102" w:history="1">
             <w:r>
               <w:rPr>
                 <w:rStyle w:val="Hyperlink"/>
                 <w:noProof/>
               </w:rPr>
-              <w:t>4.1 Diagramm</w:t>
+              <w:t>4.1 Mokup - frmMain</w:t>
             </w:r>
             <w:r>
               <w:rPr>
@@ -608,7 +474,7 @@
                 <w:noProof/>
                 <w:webHidden/>
               </w:rPr>
-              <w:instrText xml:space="preserve"> PAGEREF _Toc34919222 \h </w:instrText>
+              <w:instrText xml:space="preserve"> PAGEREF _Toc34921102 \h </w:instrText>
             </w:r>
             <w:r>
               <w:rPr>
@@ -628,7 +494,7 @@
                 <w:noProof/>
                 <w:webHidden/>
               </w:rPr>
-              <w:t>6</w:t>
+              <w:t>5</w:t>
             </w:r>
             <w:r>
               <w:rPr>
@@ -649,13 +515,13 @@
               <w:lang w:val="de-CH" w:eastAsia="de-CH"/>
             </w:rPr>
           </w:pPr>
-          <w:hyperlink w:anchor="_Toc34919223" w:history="1">
+          <w:hyperlink w:anchor="_Toc34921103" w:history="1">
             <w:r>
               <w:rPr>
                 <w:rStyle w:val="Hyperlink"/>
                 <w:noProof/>
               </w:rPr>
-              <w:t>4.2 Beschreibung - Stationen eingeben</w:t>
+              <w:t>4.2 Mokup - frmInfo</w:t>
             </w:r>
             <w:r>
               <w:rPr>
@@ -676,7 +542,7 @@
                 <w:noProof/>
                 <w:webHidden/>
               </w:rPr>
-              <w:instrText xml:space="preserve"> PAGEREF _Toc34919223 \h </w:instrText>
+              <w:instrText xml:space="preserve"> PAGEREF _Toc34921103 \h </w:instrText>
             </w:r>
             <w:r>
               <w:rPr>
@@ -696,143 +562,7 @@
                 <w:noProof/>
                 <w:webHidden/>
               </w:rPr>
-              <w:t>6</w:t>
-            </w:r>
-            <w:r>
-              <w:rPr>
-                <w:noProof/>
-                <w:webHidden/>
-              </w:rPr>
-              <w:fldChar w:fldCharType="end"/>
-            </w:r>
-          </w:hyperlink>
-        </w:p>
-        <w:p>
-          <w:pPr>
-            <w:pStyle w:val="Verzeichnis2"/>
-            <w:rPr>
-              <w:rFonts w:eastAsiaTheme="minorEastAsia"/>
-              <w:noProof/>
-              <w:sz w:val="22"/>
-              <w:lang w:val="de-CH" w:eastAsia="de-CH"/>
-            </w:rPr>
-          </w:pPr>
-          <w:hyperlink w:anchor="_Toc34919224" w:history="1">
-            <w:r>
-              <w:rPr>
-                <w:rStyle w:val="Hyperlink"/>
-                <w:noProof/>
-              </w:rPr>
-              <w:t>4.3 Beschreibung - Zeitpunkt eingeben</w:t>
-            </w:r>
-            <w:r>
-              <w:rPr>
-                <w:noProof/>
-                <w:webHidden/>
-              </w:rPr>
-              <w:tab/>
-            </w:r>
-            <w:r>
-              <w:rPr>
-                <w:noProof/>
-                <w:webHidden/>
-              </w:rPr>
-              <w:fldChar w:fldCharType="begin"/>
-            </w:r>
-            <w:r>
-              <w:rPr>
-                <w:noProof/>
-                <w:webHidden/>
-              </w:rPr>
-              <w:instrText xml:space="preserve"> PAGEREF _Toc34919224 \h </w:instrText>
-            </w:r>
-            <w:r>
-              <w:rPr>
-                <w:noProof/>
-                <w:webHidden/>
-              </w:rPr>
-            </w:r>
-            <w:r>
-              <w:rPr>
-                <w:noProof/>
-                <w:webHidden/>
-              </w:rPr>
-              <w:fldChar w:fldCharType="separate"/>
-            </w:r>
-            <w:r>
-              <w:rPr>
-                <w:noProof/>
-                <w:webHidden/>
-              </w:rPr>
-              <w:t>7</w:t>
-            </w:r>
-            <w:r>
-              <w:rPr>
-                <w:noProof/>
-                <w:webHidden/>
-              </w:rPr>
-              <w:fldChar w:fldCharType="end"/>
-            </w:r>
-          </w:hyperlink>
-        </w:p>
-        <w:p>
-          <w:pPr>
-            <w:pStyle w:val="Verzeichnis2"/>
-            <w:rPr>
-              <w:rFonts w:eastAsiaTheme="minorEastAsia"/>
-              <w:noProof/>
-              <w:sz w:val="22"/>
-              <w:lang w:val="de-CH" w:eastAsia="de-CH"/>
-            </w:rPr>
-          </w:pPr>
-          <w:hyperlink w:anchor="_Toc34919225" w:history="1">
-            <w:r>
-              <w:rPr>
-                <w:rStyle w:val="Hyperlink"/>
-                <w:noProof/>
-              </w:rPr>
-              <w:t>4.4 Beschreibung - Fahrplanverbindungen anzeigen</w:t>
-            </w:r>
-            <w:r>
-              <w:rPr>
-                <w:noProof/>
-                <w:webHidden/>
-              </w:rPr>
-              <w:tab/>
-            </w:r>
-            <w:r>
-              <w:rPr>
-                <w:noProof/>
-                <w:webHidden/>
-              </w:rPr>
-              <w:fldChar w:fldCharType="begin"/>
-            </w:r>
-            <w:r>
-              <w:rPr>
-                <w:noProof/>
-                <w:webHidden/>
-              </w:rPr>
-              <w:instrText xml:space="preserve"> PAGEREF _Toc34919225 \h </w:instrText>
-            </w:r>
-            <w:r>
-              <w:rPr>
-                <w:noProof/>
-                <w:webHidden/>
-              </w:rPr>
-            </w:r>
-            <w:r>
-              <w:rPr>
-                <w:noProof/>
-                <w:webHidden/>
-              </w:rPr>
-              <w:fldChar w:fldCharType="separate"/>
-            </w:r>
-            <w:r>
-              <w:rPr>
-                <w:noProof/>
-                <w:webHidden/>
-              </w:rPr>
-              <w:t>7</w:t>
+              <w:t>5</w:t>
             </w:r>
             <w:r>
               <w:rPr>
@@ -857,13 +587,13 @@
               <w:lang w:val="de-CH" w:eastAsia="de-CH"/>
             </w:rPr>
           </w:pPr>
-          <w:hyperlink w:anchor="_Toc34919226" w:history="1">
+          <w:hyperlink w:anchor="_Toc34921104" w:history="1">
             <w:r>
               <w:rPr>
                 <w:rStyle w:val="Hyperlink"/>
                 <w:noProof/>
               </w:rPr>
-              <w:t>5.0 Programmierrichtlinien</w:t>
+              <w:t>5.0 Use Case</w:t>
             </w:r>
             <w:r>
               <w:rPr>
@@ -884,7 +614,7 @@
                 <w:noProof/>
                 <w:webHidden/>
               </w:rPr>
-              <w:instrText xml:space="preserve"> PAGEREF _Toc34919226 \h </w:instrText>
+              <w:instrText xml:space="preserve"> PAGEREF _Toc34921104 \h </w:instrText>
             </w:r>
             <w:r>
               <w:rPr>
@@ -904,7 +634,7 @@
                 <w:noProof/>
                 <w:webHidden/>
               </w:rPr>
-              <w:t>8</w:t>
+              <w:t>6</w:t>
             </w:r>
             <w:r>
               <w:rPr>
@@ -925,13 +655,13 @@
               <w:lang w:val="de-CH" w:eastAsia="de-CH"/>
             </w:rPr>
           </w:pPr>
-          <w:hyperlink w:anchor="_Toc34919227" w:history="1">
+          <w:hyperlink w:anchor="_Toc34921105" w:history="1">
             <w:r>
               <w:rPr>
                 <w:rStyle w:val="Hyperlink"/>
                 <w:noProof/>
               </w:rPr>
-              <w:t>5.1 Benennung der visuellen Elemente</w:t>
+              <w:t>5.1 Diagramm</w:t>
             </w:r>
             <w:r>
               <w:rPr>
@@ -952,7 +682,7 @@
                 <w:noProof/>
                 <w:webHidden/>
               </w:rPr>
-              <w:instrText xml:space="preserve"> PAGEREF _Toc34919227 \h </w:instrText>
+              <w:instrText xml:space="preserve"> PAGEREF _Toc34921105 \h </w:instrText>
             </w:r>
             <w:r>
               <w:rPr>
@@ -972,7 +702,7 @@
                 <w:noProof/>
                 <w:webHidden/>
               </w:rPr>
-              <w:t>8</w:t>
+              <w:t>6</w:t>
             </w:r>
             <w:r>
               <w:rPr>
@@ -993,13 +723,13 @@
               <w:lang w:val="de-CH" w:eastAsia="de-CH"/>
             </w:rPr>
           </w:pPr>
-          <w:hyperlink w:anchor="_Toc34919228" w:history="1">
+          <w:hyperlink w:anchor="_Toc34921106" w:history="1">
             <w:r>
               <w:rPr>
                 <w:rStyle w:val="Hyperlink"/>
                 <w:noProof/>
               </w:rPr>
-              <w:t>5.2 Codierrichtlinien</w:t>
+              <w:t>5.2 Beschreibung - Stationen eingeben</w:t>
             </w:r>
             <w:r>
               <w:rPr>
@@ -1020,7 +750,7 @@
                 <w:noProof/>
                 <w:webHidden/>
               </w:rPr>
-              <w:instrText xml:space="preserve"> PAGEREF _Toc34919228 \h </w:instrText>
+              <w:instrText xml:space="preserve"> PAGEREF _Toc34921106 \h </w:instrText>
             </w:r>
             <w:r>
               <w:rPr>
@@ -1040,7 +770,143 @@
                 <w:noProof/>
                 <w:webHidden/>
               </w:rPr>
-              <w:t>8</w:t>
+              <w:t>6</w:t>
+            </w:r>
+            <w:r>
+              <w:rPr>
+                <w:noProof/>
+                <w:webHidden/>
+              </w:rPr>
+              <w:fldChar w:fldCharType="end"/>
+            </w:r>
+          </w:hyperlink>
+        </w:p>
+        <w:p>
+          <w:pPr>
+            <w:pStyle w:val="Verzeichnis2"/>
+            <w:rPr>
+              <w:rFonts w:eastAsiaTheme="minorEastAsia"/>
+              <w:noProof/>
+              <w:sz w:val="22"/>
+              <w:lang w:val="de-CH" w:eastAsia="de-CH"/>
+            </w:rPr>
+          </w:pPr>
+          <w:hyperlink w:anchor="_Toc34921107" w:history="1">
+            <w:r>
+              <w:rPr>
+                <w:rStyle w:val="Hyperlink"/>
+                <w:noProof/>
+              </w:rPr>
+              <w:t>5.3 Beschreibung - Zeitpunkt eingeben</w:t>
+            </w:r>
+            <w:r>
+              <w:rPr>
+                <w:noProof/>
+                <w:webHidden/>
+              </w:rPr>
+              <w:tab/>
+            </w:r>
+            <w:r>
+              <w:rPr>
+                <w:noProof/>
+                <w:webHidden/>
+              </w:rPr>
+              <w:fldChar w:fldCharType="begin"/>
+            </w:r>
+            <w:r>
+              <w:rPr>
+                <w:noProof/>
+                <w:webHidden/>
+              </w:rPr>
+              <w:instrText xml:space="preserve"> PAGEREF _Toc34921107 \h </w:instrText>
+            </w:r>
+            <w:r>
+              <w:rPr>
+                <w:noProof/>
+                <w:webHidden/>
+              </w:rPr>
+            </w:r>
+            <w:r>
+              <w:rPr>
+                <w:noProof/>
+                <w:webHidden/>
+              </w:rPr>
+              <w:fldChar w:fldCharType="separate"/>
+            </w:r>
+            <w:r>
+              <w:rPr>
+                <w:noProof/>
+                <w:webHidden/>
+              </w:rPr>
+              <w:t>7</w:t>
+            </w:r>
+            <w:r>
+              <w:rPr>
+                <w:noProof/>
+                <w:webHidden/>
+              </w:rPr>
+              <w:fldChar w:fldCharType="end"/>
+            </w:r>
+          </w:hyperlink>
+        </w:p>
+        <w:p>
+          <w:pPr>
+            <w:pStyle w:val="Verzeichnis2"/>
+            <w:rPr>
+              <w:rFonts w:eastAsiaTheme="minorEastAsia"/>
+              <w:noProof/>
+              <w:sz w:val="22"/>
+              <w:lang w:val="de-CH" w:eastAsia="de-CH"/>
+            </w:rPr>
+          </w:pPr>
+          <w:hyperlink w:anchor="_Toc34921108" w:history="1">
+            <w:r>
+              <w:rPr>
+                <w:rStyle w:val="Hyperlink"/>
+                <w:noProof/>
+              </w:rPr>
+              <w:t>5.4 Beschreibung - Fahrplanverbindungen anzeigen</w:t>
+            </w:r>
+            <w:r>
+              <w:rPr>
+                <w:noProof/>
+                <w:webHidden/>
+              </w:rPr>
+              <w:tab/>
+            </w:r>
+            <w:r>
+              <w:rPr>
+                <w:noProof/>
+                <w:webHidden/>
+              </w:rPr>
+              <w:fldChar w:fldCharType="begin"/>
+            </w:r>
+            <w:r>
+              <w:rPr>
+                <w:noProof/>
+                <w:webHidden/>
+              </w:rPr>
+              <w:instrText xml:space="preserve"> PAGEREF _Toc34921108 \h </w:instrText>
+            </w:r>
+            <w:r>
+              <w:rPr>
+                <w:noProof/>
+                <w:webHidden/>
+              </w:rPr>
+            </w:r>
+            <w:r>
+              <w:rPr>
+                <w:noProof/>
+                <w:webHidden/>
+              </w:rPr>
+              <w:fldChar w:fldCharType="separate"/>
+            </w:r>
+            <w:r>
+              <w:rPr>
+                <w:noProof/>
+                <w:webHidden/>
+              </w:rPr>
+              <w:t>7</w:t>
             </w:r>
             <w:r>
               <w:rPr>
@@ -1065,13 +931,13 @@
               <w:lang w:val="de-CH" w:eastAsia="de-CH"/>
             </w:rPr>
           </w:pPr>
-          <w:hyperlink w:anchor="_Toc34919229" w:history="1">
+          <w:hyperlink w:anchor="_Toc34921109" w:history="1">
             <w:r>
               <w:rPr>
                 <w:rStyle w:val="Hyperlink"/>
                 <w:noProof/>
               </w:rPr>
-              <w:t>6.0 Umgesetzte Anforderungen</w:t>
+              <w:t>6.0 Programmierrichtlinien</w:t>
             </w:r>
             <w:r>
               <w:rPr>
@@ -1092,7 +958,7 @@
                 <w:noProof/>
                 <w:webHidden/>
               </w:rPr>
-              <w:instrText xml:space="preserve"> PAGEREF _Toc34919229 \h </w:instrText>
+              <w:instrText xml:space="preserve"> PAGEREF _Toc34921109 \h </w:instrText>
             </w:r>
             <w:r>
               <w:rPr>
@@ -1112,7 +978,7 @@
                 <w:noProof/>
                 <w:webHidden/>
               </w:rPr>
-              <w:t>9</w:t>
+              <w:t>8</w:t>
             </w:r>
             <w:r>
               <w:rPr>
@@ -1133,13 +999,13 @@
               <w:lang w:val="de-CH" w:eastAsia="de-CH"/>
             </w:rPr>
           </w:pPr>
-          <w:hyperlink w:anchor="_Toc34919230" w:history="1">
+          <w:hyperlink w:anchor="_Toc34921110" w:history="1">
             <w:r>
               <w:rPr>
                 <w:rStyle w:val="Hyperlink"/>
                 <w:noProof/>
               </w:rPr>
-              <w:t>6.1 Bekannte Bugs</w:t>
+              <w:t>6.1 Benennung der visuellen Elemente</w:t>
             </w:r>
             <w:r>
               <w:rPr>
@@ -1160,7 +1026,7 @@
                 <w:noProof/>
                 <w:webHidden/>
               </w:rPr>
-              <w:instrText xml:space="preserve"> PAGEREF _Toc34919230 \h </w:instrText>
+              <w:instrText xml:space="preserve"> PAGEREF _Toc34921110 \h </w:instrText>
             </w:r>
             <w:r>
               <w:rPr>
@@ -1180,7 +1046,75 @@
                 <w:noProof/>
                 <w:webHidden/>
               </w:rPr>
-              <w:t>9</w:t>
+              <w:t>8</w:t>
+            </w:r>
+            <w:r>
+              <w:rPr>
+                <w:noProof/>
+                <w:webHidden/>
+              </w:rPr>
+              <w:fldChar w:fldCharType="end"/>
+            </w:r>
+          </w:hyperlink>
+        </w:p>
+        <w:p>
+          <w:pPr>
+            <w:pStyle w:val="Verzeichnis2"/>
+            <w:rPr>
+              <w:rFonts w:eastAsiaTheme="minorEastAsia"/>
+              <w:noProof/>
+              <w:sz w:val="22"/>
+              <w:lang w:val="de-CH" w:eastAsia="de-CH"/>
+            </w:rPr>
+          </w:pPr>
+          <w:hyperlink w:anchor="_Toc34921111" w:history="1">
+            <w:r>
+              <w:rPr>
+                <w:rStyle w:val="Hyperlink"/>
+                <w:noProof/>
+              </w:rPr>
+              <w:t>6.2 Codierrichtlinien</w:t>
+            </w:r>
+            <w:r>
+              <w:rPr>
+                <w:noProof/>
+                <w:webHidden/>
+              </w:rPr>
+              <w:tab/>
+            </w:r>
+            <w:r>
+              <w:rPr>
+                <w:noProof/>
+                <w:webHidden/>
+              </w:rPr>
+              <w:fldChar w:fldCharType="begin"/>
+            </w:r>
+            <w:r>
+              <w:rPr>
+                <w:noProof/>
+                <w:webHidden/>
+              </w:rPr>
+              <w:instrText xml:space="preserve"> PAGEREF _Toc34921111 \h </w:instrText>
+            </w:r>
+            <w:r>
+              <w:rPr>
+                <w:noProof/>
+                <w:webHidden/>
+              </w:rPr>
+            </w:r>
+            <w:r>
+              <w:rPr>
+                <w:noProof/>
+                <w:webHidden/>
+              </w:rPr>
+              <w:fldChar w:fldCharType="separate"/>
+            </w:r>
+            <w:r>
+              <w:rPr>
+                <w:noProof/>
+                <w:webHidden/>
+              </w:rPr>
+              <w:t>8</w:t>
             </w:r>
             <w:r>
               <w:rPr>
@@ -1205,27 +1139,13 @@
               <w:lang w:val="de-CH" w:eastAsia="de-CH"/>
             </w:rPr>
           </w:pPr>
-          <w:hyperlink w:anchor="_Toc34919231" w:history="1">
+          <w:hyperlink w:anchor="_Toc34921112" w:history="1">
             <w:r>
               <w:rPr>
                 <w:rStyle w:val="Hyperlink"/>
                 <w:noProof/>
               </w:rPr>
-              <w:t>7.0 Manue</w:t>
-            </w:r>
-            <w:r>
-              <w:rPr>
-                <w:rStyle w:val="Hyperlink"/>
-                <w:noProof/>
-              </w:rPr>
-              <w:t>l</w:t>
-            </w:r>
-            <w:r>
-              <w:rPr>
-                <w:rStyle w:val="Hyperlink"/>
-                <w:noProof/>
-              </w:rPr>
-              <w:t>ler Test</w:t>
+              <w:t>7.0 Umgesetzte Anforderungen</w:t>
             </w:r>
             <w:r>
               <w:rPr>
@@ -1246,7 +1166,7 @@
                 <w:noProof/>
                 <w:webHidden/>
               </w:rPr>
-              <w:instrText xml:space="preserve"> PAGEREF _Toc34919231 \h </w:instrText>
+              <w:instrText xml:space="preserve"> PAGEREF _Toc34921112 \h </w:instrText>
             </w:r>
             <w:r>
               <w:rPr>
@@ -1266,7 +1186,7 @@
                 <w:noProof/>
                 <w:webHidden/>
               </w:rPr>
-              <w:t>10</w:t>
+              <w:t>9</w:t>
             </w:r>
             <w:r>
               <w:rPr>
@@ -1287,13 +1207,13 @@
               <w:lang w:val="de-CH" w:eastAsia="de-CH"/>
             </w:rPr>
           </w:pPr>
-          <w:hyperlink w:anchor="_Toc34919232" w:history="1">
+          <w:hyperlink w:anchor="_Toc34921113" w:history="1">
             <w:r>
               <w:rPr>
                 <w:rStyle w:val="Hyperlink"/>
                 <w:noProof/>
               </w:rPr>
-              <w:t>7.1 Use Case 1 - Startstation, Endstation eingeben</w:t>
+              <w:t>7.1 Bekannte Bugs</w:t>
             </w:r>
             <w:r>
               <w:rPr>
@@ -1314,7 +1234,7 @@
                 <w:noProof/>
                 <w:webHidden/>
               </w:rPr>
-              <w:instrText xml:space="preserve"> PAGEREF _Toc34919232 \h </w:instrText>
+              <w:instrText xml:space="preserve"> PAGEREF _Toc34921113 \h </w:instrText>
             </w:r>
             <w:r>
               <w:rPr>
@@ -1334,211 +1254,7 @@
                 <w:noProof/>
                 <w:webHidden/>
               </w:rPr>
-              <w:t>10</w:t>
-            </w:r>
-            <w:r>
-              <w:rPr>
-                <w:noProof/>
-                <w:webHidden/>
-              </w:rPr>
-              <w:fldChar w:fldCharType="end"/>
-            </w:r>
-          </w:hyperlink>
-        </w:p>
-        <w:p>
-          <w:pPr>
-            <w:pStyle w:val="Verzeichnis2"/>
-            <w:rPr>
-              <w:rFonts w:eastAsiaTheme="minorEastAsia"/>
-              <w:noProof/>
-              <w:sz w:val="22"/>
-              <w:lang w:val="de-CH" w:eastAsia="de-CH"/>
-            </w:rPr>
-          </w:pPr>
-          <w:hyperlink w:anchor="_Toc34919233" w:history="1">
-            <w:r>
-              <w:rPr>
-                <w:rStyle w:val="Hyperlink"/>
-                <w:noProof/>
-              </w:rPr>
-              <w:t>7.2 Use Case 2 - Zeitpunkt eingeben</w:t>
-            </w:r>
-            <w:r>
-              <w:rPr>
-                <w:noProof/>
-                <w:webHidden/>
-              </w:rPr>
-              <w:tab/>
-            </w:r>
-            <w:r>
-              <w:rPr>
-                <w:noProof/>
-                <w:webHidden/>
-              </w:rPr>
-              <w:fldChar w:fldCharType="begin"/>
-            </w:r>
-            <w:r>
-              <w:rPr>
-                <w:noProof/>
-                <w:webHidden/>
-              </w:rPr>
-              <w:instrText xml:space="preserve"> PAGEREF _Toc34919233 \h </w:instrText>
-            </w:r>
-            <w:r>
-              <w:rPr>
-                <w:noProof/>
-                <w:webHidden/>
-              </w:rPr>
-            </w:r>
-            <w:r>
-              <w:rPr>
-                <w:noProof/>
-                <w:webHidden/>
-              </w:rPr>
-              <w:fldChar w:fldCharType="separate"/>
-            </w:r>
-            <w:r>
-              <w:rPr>
-                <w:noProof/>
-                <w:webHidden/>
-              </w:rPr>
-              <w:t>10</w:t>
-            </w:r>
-            <w:r>
-              <w:rPr>
-                <w:noProof/>
-                <w:webHidden/>
-              </w:rPr>
-              <w:fldChar w:fldCharType="end"/>
-            </w:r>
-          </w:hyperlink>
-        </w:p>
-        <w:p>
-          <w:pPr>
-            <w:pStyle w:val="Verzeichnis2"/>
-            <w:rPr>
-              <w:rFonts w:eastAsiaTheme="minorEastAsia"/>
-              <w:noProof/>
-              <w:sz w:val="22"/>
-              <w:lang w:val="de-CH" w:eastAsia="de-CH"/>
-            </w:rPr>
-          </w:pPr>
-          <w:hyperlink w:anchor="_Toc34919234" w:history="1">
-            <w:r>
-              <w:rPr>
-                <w:rStyle w:val="Hyperlink"/>
-                <w:noProof/>
-              </w:rPr>
-              <w:t>7.3 Use Case 3 - Fahrplanverbindungen anzeigen</w:t>
-            </w:r>
-            <w:r>
-              <w:rPr>
-                <w:noProof/>
-                <w:webHidden/>
-              </w:rPr>
-              <w:tab/>
-            </w:r>
-            <w:r>
-              <w:rPr>
-                <w:noProof/>
-                <w:webHidden/>
-              </w:rPr>
-              <w:fldChar w:fldCharType="begin"/>
-            </w:r>
-            <w:r>
-              <w:rPr>
-                <w:noProof/>
-                <w:webHidden/>
-              </w:rPr>
-              <w:instrText xml:space="preserve"> PAGEREF _Toc34919234 \h </w:instrText>
-            </w:r>
-            <w:r>
-              <w:rPr>
-                <w:noProof/>
-                <w:webHidden/>
-              </w:rPr>
-            </w:r>
-            <w:r>
-              <w:rPr>
-                <w:noProof/>
-                <w:webHidden/>
-              </w:rPr>
-              <w:fldChar w:fldCharType="separate"/>
-            </w:r>
-            <w:r>
-              <w:rPr>
-                <w:noProof/>
-                <w:webHidden/>
-              </w:rPr>
-              <w:t>11</w:t>
-            </w:r>
-            <w:r>
-              <w:rPr>
-                <w:noProof/>
-                <w:webHidden/>
-              </w:rPr>
-              <w:fldChar w:fldCharType="end"/>
-            </w:r>
-          </w:hyperlink>
-        </w:p>
-        <w:p>
-          <w:pPr>
-            <w:pStyle w:val="Verzeichnis2"/>
-            <w:rPr>
-              <w:rFonts w:eastAsiaTheme="minorEastAsia"/>
-              <w:noProof/>
-              <w:sz w:val="22"/>
-              <w:lang w:val="de-CH" w:eastAsia="de-CH"/>
-            </w:rPr>
-          </w:pPr>
-          <w:hyperlink w:anchor="_Toc34919235" w:history="1">
-            <w:r>
-              <w:rPr>
-                <w:rStyle w:val="Hyperlink"/>
-                <w:noProof/>
-              </w:rPr>
-              <w:t>7.4 Erweiterte Tests</w:t>
-            </w:r>
-            <w:r>
-              <w:rPr>
-                <w:noProof/>
-                <w:webHidden/>
-              </w:rPr>
-              <w:tab/>
-            </w:r>
-            <w:r>
-              <w:rPr>
-                <w:noProof/>
-                <w:webHidden/>
-              </w:rPr>
-              <w:fldChar w:fldCharType="begin"/>
-            </w:r>
-            <w:r>
-              <w:rPr>
-                <w:noProof/>
-                <w:webHidden/>
-              </w:rPr>
-              <w:instrText xml:space="preserve"> PAGEREF _Toc34919235 \h </w:instrText>
-            </w:r>
-            <w:r>
-              <w:rPr>
-                <w:noProof/>
-                <w:webHidden/>
-              </w:rPr>
-            </w:r>
-            <w:r>
-              <w:rPr>
-                <w:noProof/>
-                <w:webHidden/>
-              </w:rPr>
-              <w:fldChar w:fldCharType="separate"/>
-            </w:r>
-            <w:r>
-              <w:rPr>
-                <w:noProof/>
-                <w:webHidden/>
-              </w:rPr>
-              <w:t>11</w:t>
+              <w:t>9</w:t>
             </w:r>
             <w:r>
               <w:rPr>
@@ -1563,13 +1279,13 @@
               <w:lang w:val="de-CH" w:eastAsia="de-CH"/>
             </w:rPr>
           </w:pPr>
-          <w:hyperlink w:anchor="_Toc34919236" w:history="1">
+          <w:hyperlink w:anchor="_Toc34921114" w:history="1">
             <w:r>
               <w:rPr>
                 <w:rStyle w:val="Hyperlink"/>
                 <w:noProof/>
               </w:rPr>
-              <w:t>8.0 Kürzübersicht über eigene Methoden und Funktionen</w:t>
+              <w:t>8.0 Manueller Test</w:t>
             </w:r>
             <w:r>
               <w:rPr>
@@ -1590,7 +1306,7 @@
                 <w:noProof/>
                 <w:webHidden/>
               </w:rPr>
-              <w:instrText xml:space="preserve"> PAGEREF _Toc34919236 \h </w:instrText>
+              <w:instrText xml:space="preserve"> PAGEREF _Toc34921114 \h </w:instrText>
             </w:r>
             <w:r>
               <w:rPr>
@@ -1610,7 +1326,7 @@
                 <w:noProof/>
                 <w:webHidden/>
               </w:rPr>
-              <w:t>12</w:t>
+              <w:t>10</w:t>
             </w:r>
             <w:r>
               <w:rPr>
@@ -1631,14 +1347,13 @@
               <w:lang w:val="de-CH" w:eastAsia="de-CH"/>
             </w:rPr>
           </w:pPr>
-          <w:hyperlink w:anchor="_Toc34919237" w:history="1">
+          <w:hyperlink w:anchor="_Toc34921115" w:history="1">
             <w:r>
               <w:rPr>
                 <w:rStyle w:val="Hyperlink"/>
                 <w:noProof/>
-                <w:lang w:val="de-CH"/>
-              </w:rPr>
-              <w:t>8.1 frmMain.cs</w:t>
+              </w:rPr>
+              <w:t>8.1 Use Case 1 - Startstation, Endstation eingeben</w:t>
             </w:r>
             <w:r>
               <w:rPr>
@@ -1659,7 +1374,7 @@
                 <w:noProof/>
                 <w:webHidden/>
               </w:rPr>
-              <w:instrText xml:space="preserve"> PAGEREF _Toc34919237 \h </w:instrText>
+              <w:instrText xml:space="preserve"> PAGEREF _Toc34921115 \h </w:instrText>
             </w:r>
             <w:r>
               <w:rPr>
@@ -1679,7 +1394,7 @@
                 <w:noProof/>
                 <w:webHidden/>
               </w:rPr>
-              <w:t>12</w:t>
+              <w:t>10</w:t>
             </w:r>
             <w:r>
               <w:rPr>
@@ -1700,13 +1415,13 @@
               <w:lang w:val="de-CH" w:eastAsia="de-CH"/>
             </w:rPr>
           </w:pPr>
-          <w:hyperlink w:anchor="_Toc34919238" w:history="1">
+          <w:hyperlink w:anchor="_Toc34921116" w:history="1">
             <w:r>
               <w:rPr>
                 <w:rStyle w:val="Hyperlink"/>
                 <w:noProof/>
               </w:rPr>
-              <w:t>8.2 frmMail.cs</w:t>
+              <w:t>8.2 Use Case 2 - Zeitpunkt eingeben</w:t>
             </w:r>
             <w:r>
               <w:rPr>
@@ -1727,7 +1442,7 @@
                 <w:noProof/>
                 <w:webHidden/>
               </w:rPr>
-              <w:instrText xml:space="preserve"> PAGEREF _Toc34919238 \h </w:instrText>
+              <w:instrText xml:space="preserve"> PAGEREF _Toc34921116 \h </w:instrText>
             </w:r>
             <w:r>
               <w:rPr>
@@ -1747,7 +1462,143 @@
                 <w:noProof/>
                 <w:webHidden/>
               </w:rPr>
-              <w:t>12</w:t>
+              <w:t>10</w:t>
+            </w:r>
+            <w:r>
+              <w:rPr>
+                <w:noProof/>
+                <w:webHidden/>
+              </w:rPr>
+              <w:fldChar w:fldCharType="end"/>
+            </w:r>
+          </w:hyperlink>
+        </w:p>
+        <w:p>
+          <w:pPr>
+            <w:pStyle w:val="Verzeichnis2"/>
+            <w:rPr>
+              <w:rFonts w:eastAsiaTheme="minorEastAsia"/>
+              <w:noProof/>
+              <w:sz w:val="22"/>
+              <w:lang w:val="de-CH" w:eastAsia="de-CH"/>
+            </w:rPr>
+          </w:pPr>
+          <w:hyperlink w:anchor="_Toc34921117" w:history="1">
+            <w:r>
+              <w:rPr>
+                <w:rStyle w:val="Hyperlink"/>
+                <w:noProof/>
+              </w:rPr>
+              <w:t>8.3 Use Case 3 - Fahrplanverbindungen anzeigen</w:t>
+            </w:r>
+            <w:r>
+              <w:rPr>
+                <w:noProof/>
+                <w:webHidden/>
+              </w:rPr>
+              <w:tab/>
+            </w:r>
+            <w:r>
+              <w:rPr>
+                <w:noProof/>
+                <w:webHidden/>
+              </w:rPr>
+              <w:fldChar w:fldCharType="begin"/>
+            </w:r>
+            <w:r>
+              <w:rPr>
+                <w:noProof/>
+                <w:webHidden/>
+              </w:rPr>
+              <w:instrText xml:space="preserve"> PAGEREF _Toc34921117 \h </w:instrText>
+            </w:r>
+            <w:r>
+              <w:rPr>
+                <w:noProof/>
+                <w:webHidden/>
+              </w:rPr>
+            </w:r>
+            <w:r>
+              <w:rPr>
+                <w:noProof/>
+                <w:webHidden/>
+              </w:rPr>
+              <w:fldChar w:fldCharType="separate"/>
+            </w:r>
+            <w:r>
+              <w:rPr>
+                <w:noProof/>
+                <w:webHidden/>
+              </w:rPr>
+              <w:t>11</w:t>
+            </w:r>
+            <w:r>
+              <w:rPr>
+                <w:noProof/>
+                <w:webHidden/>
+              </w:rPr>
+              <w:fldChar w:fldCharType="end"/>
+            </w:r>
+          </w:hyperlink>
+        </w:p>
+        <w:p>
+          <w:pPr>
+            <w:pStyle w:val="Verzeichnis2"/>
+            <w:rPr>
+              <w:rFonts w:eastAsiaTheme="minorEastAsia"/>
+              <w:noProof/>
+              <w:sz w:val="22"/>
+              <w:lang w:val="de-CH" w:eastAsia="de-CH"/>
+            </w:rPr>
+          </w:pPr>
+          <w:hyperlink w:anchor="_Toc34921118" w:history="1">
+            <w:r>
+              <w:rPr>
+                <w:rStyle w:val="Hyperlink"/>
+                <w:noProof/>
+              </w:rPr>
+              <w:t>8.4 Erweiterte Tests</w:t>
+            </w:r>
+            <w:r>
+              <w:rPr>
+                <w:noProof/>
+                <w:webHidden/>
+              </w:rPr>
+              <w:tab/>
+            </w:r>
+            <w:r>
+              <w:rPr>
+                <w:noProof/>
+                <w:webHidden/>
+              </w:rPr>
+              <w:fldChar w:fldCharType="begin"/>
+            </w:r>
+            <w:r>
+              <w:rPr>
+                <w:noProof/>
+                <w:webHidden/>
+              </w:rPr>
+              <w:instrText xml:space="preserve"> PAGEREF _Toc34921118 \h </w:instrText>
+            </w:r>
+            <w:r>
+              <w:rPr>
+                <w:noProof/>
+                <w:webHidden/>
+              </w:rPr>
+            </w:r>
+            <w:r>
+              <w:rPr>
+                <w:noProof/>
+                <w:webHidden/>
+              </w:rPr>
+              <w:fldChar w:fldCharType="separate"/>
+            </w:r>
+            <w:r>
+              <w:rPr>
+                <w:noProof/>
+                <w:webHidden/>
+              </w:rPr>
+              <w:t>11</w:t>
             </w:r>
             <w:r>
               <w:rPr>
@@ -1772,14 +1623,82 @@
               <w:lang w:val="de-CH" w:eastAsia="de-CH"/>
             </w:rPr>
           </w:pPr>
-          <w:hyperlink w:anchor="_Toc34919239" w:history="1">
+          <w:hyperlink w:anchor="_Toc34921119" w:history="1">
             <w:r>
               <w:rPr>
                 <w:rStyle w:val="Hyperlink"/>
                 <w:noProof/>
+              </w:rPr>
+              <w:t>9.0 Kürzübersicht über eigene Methoden und Funktionen</w:t>
+            </w:r>
+            <w:r>
+              <w:rPr>
+                <w:noProof/>
+                <w:webHidden/>
+              </w:rPr>
+              <w:tab/>
+            </w:r>
+            <w:r>
+              <w:rPr>
+                <w:noProof/>
+                <w:webHidden/>
+              </w:rPr>
+              <w:fldChar w:fldCharType="begin"/>
+            </w:r>
+            <w:r>
+              <w:rPr>
+                <w:noProof/>
+                <w:webHidden/>
+              </w:rPr>
+              <w:instrText xml:space="preserve"> PAGEREF _Toc34921119 \h </w:instrText>
+            </w:r>
+            <w:r>
+              <w:rPr>
+                <w:noProof/>
+                <w:webHidden/>
+              </w:rPr>
+            </w:r>
+            <w:r>
+              <w:rPr>
+                <w:noProof/>
+                <w:webHidden/>
+              </w:rPr>
+              <w:fldChar w:fldCharType="separate"/>
+            </w:r>
+            <w:r>
+              <w:rPr>
+                <w:noProof/>
+                <w:webHidden/>
+              </w:rPr>
+              <w:t>12</w:t>
+            </w:r>
+            <w:r>
+              <w:rPr>
+                <w:noProof/>
+                <w:webHidden/>
+              </w:rPr>
+              <w:fldChar w:fldCharType="end"/>
+            </w:r>
+          </w:hyperlink>
+        </w:p>
+        <w:p>
+          <w:pPr>
+            <w:pStyle w:val="Verzeichnis2"/>
+            <w:rPr>
+              <w:rFonts w:eastAsiaTheme="minorEastAsia"/>
+              <w:noProof/>
+              <w:sz w:val="22"/>
+              <w:lang w:val="de-CH" w:eastAsia="de-CH"/>
+            </w:rPr>
+          </w:pPr>
+          <w:hyperlink w:anchor="_Toc34921120" w:history="1">
+            <w:r>
+              <w:rPr>
+                <w:rStyle w:val="Hyperlink"/>
+                <w:noProof/>
                 <w:lang w:val="de-CH"/>
               </w:rPr>
-              <w:t>9.0 API Erweiterung</w:t>
+              <w:t>9.1 frmMain.cs</w:t>
             </w:r>
             <w:r>
               <w:rPr>
@@ -1800,7 +1719,7 @@
                 <w:noProof/>
                 <w:webHidden/>
               </w:rPr>
-              <w:instrText xml:space="preserve"> PAGEREF _Toc34919239 \h </w:instrText>
+              <w:instrText xml:space="preserve"> PAGEREF _Toc34921120 \h </w:instrText>
             </w:r>
             <w:r>
               <w:rPr>
@@ -1820,7 +1739,148 @@
                 <w:noProof/>
                 <w:webHidden/>
               </w:rPr>
-              <w:t>13</w:t>
+              <w:t>12</w:t>
+            </w:r>
+            <w:r>
+              <w:rPr>
+                <w:noProof/>
+                <w:webHidden/>
+              </w:rPr>
+              <w:fldChar w:fldCharType="end"/>
+            </w:r>
+          </w:hyperlink>
+        </w:p>
+        <w:p>
+          <w:pPr>
+            <w:pStyle w:val="Verzeichnis2"/>
+            <w:rPr>
+              <w:rFonts w:eastAsiaTheme="minorEastAsia"/>
+              <w:noProof/>
+              <w:sz w:val="22"/>
+              <w:lang w:val="de-CH" w:eastAsia="de-CH"/>
+            </w:rPr>
+          </w:pPr>
+          <w:hyperlink w:anchor="_Toc34921121" w:history="1">
+            <w:r>
+              <w:rPr>
+                <w:rStyle w:val="Hyperlink"/>
+                <w:noProof/>
+              </w:rPr>
+              <w:t>9.2 frmMail.cs</w:t>
+            </w:r>
+            <w:r>
+              <w:rPr>
+                <w:noProof/>
+                <w:webHidden/>
+              </w:rPr>
+              <w:tab/>
+            </w:r>
+            <w:r>
+              <w:rPr>
+                <w:noProof/>
+                <w:webHidden/>
+              </w:rPr>
+              <w:fldChar w:fldCharType="begin"/>
+            </w:r>
+            <w:r>
+              <w:rPr>
+                <w:noProof/>
+                <w:webHidden/>
+              </w:rPr>
+              <w:instrText xml:space="preserve"> PAGEREF _Toc34921121 \h </w:instrText>
+            </w:r>
+            <w:r>
+              <w:rPr>
+                <w:noProof/>
+                <w:webHidden/>
+              </w:rPr>
+            </w:r>
+            <w:r>
+              <w:rPr>
+                <w:noProof/>
+                <w:webHidden/>
+              </w:rPr>
+              <w:fldChar w:fldCharType="separate"/>
+            </w:r>
+            <w:r>
+              <w:rPr>
+                <w:noProof/>
+                <w:webHidden/>
+              </w:rPr>
+              <w:t>12</w:t>
+            </w:r>
+            <w:r>
+              <w:rPr>
+                <w:noProof/>
+                <w:webHidden/>
+              </w:rPr>
+              <w:fldChar w:fldCharType="end"/>
+            </w:r>
+          </w:hyperlink>
+        </w:p>
+        <w:p>
+          <w:pPr>
+            <w:pStyle w:val="Verzeichnis1"/>
+            <w:tabs>
+              <w:tab w:val="right" w:leader="dot" w:pos="9062"/>
+            </w:tabs>
+            <w:rPr>
+              <w:rFonts w:eastAsiaTheme="minorEastAsia"/>
+              <w:b w:val="0"/>
+              <w:noProof/>
+              <w:sz w:val="22"/>
+              <w:lang w:val="de-CH" w:eastAsia="de-CH"/>
+            </w:rPr>
+          </w:pPr>
+          <w:hyperlink w:anchor="_Toc34921122" w:history="1">
+            <w:r>
+              <w:rPr>
+                <w:rStyle w:val="Hyperlink"/>
+                <w:noProof/>
+                <w:lang w:val="de-CH"/>
+              </w:rPr>
+              <w:t>10.0 API Erweiterung</w:t>
+            </w:r>
+            <w:r>
+              <w:rPr>
+                <w:noProof/>
+                <w:webHidden/>
+              </w:rPr>
+              <w:tab/>
+            </w:r>
+            <w:r>
+              <w:rPr>
+                <w:noProof/>
+                <w:webHidden/>
+              </w:rPr>
+              <w:fldChar w:fldCharType="begin"/>
+            </w:r>
+            <w:r>
+              <w:rPr>
+                <w:noProof/>
+                <w:webHidden/>
+              </w:rPr>
+              <w:instrText xml:space="preserve"> PAGEREF _Toc34921122 \h </w:instrText>
+            </w:r>
+            <w:r>
+              <w:rPr>
+                <w:noProof/>
+                <w:webHidden/>
+              </w:rPr>
+            </w:r>
+            <w:r>
+              <w:rPr>
+                <w:noProof/>
+                <w:webHidden/>
+              </w:rPr>
+              <w:fldChar w:fldCharType="separate"/>
+            </w:r>
+            <w:r>
+              <w:rPr>
+                <w:noProof/>
+                <w:webHidden/>
+              </w:rPr>
+              <w:t>12</w:t>
             </w:r>
             <w:r>
               <w:rPr>
@@ -1853,57 +1913,163 @@
       <w:pPr>
         <w:pStyle w:val="U1"/>
       </w:pPr>
-      <w:bookmarkStart w:id="0" w:name="_Toc34919215"/>
+      <w:bookmarkStart w:id="1" w:name="_Toc34921097"/>
       <w:r>
         <w:lastRenderedPageBreak/>
         <w:t>Vorwort</w:t>
-      </w:r>
-      <w:bookmarkEnd w:id="0"/>
-    </w:p>
-    <w:p>
-      <w:pPr>
-        <w:pStyle w:val="Text"/>
-      </w:pPr>
-      <w:r>
-        <w:t>Dies ist die Dokumentation zur Applikation "SBB Station Finder" den wir im ÜK-318 Programmiert haben. Das Ziel dieses Projekts war es eine Applikation zu schreiben die eine API abfragt. Die API liefert Informationen zum SBB Fahrplan der Schweiz.</w:t>
-      </w:r>
-    </w:p>
-    <w:p>
-      <w:pPr>
-        <w:pStyle w:val="Text"/>
-      </w:pPr>
-    </w:p>
-    <w:p>
-      <w:pPr>
-        <w:pStyle w:val="Text"/>
-      </w:pPr>
-      <w:r>
-        <w:t xml:space="preserve">Das Programm wird mit Visual Studio in C# geschrieben. Die Applikation ist eine Windows Forms-App(.NET Framework 4.7.2). </w:t>
-      </w:r>
-      <w:r>
-        <w:br w:type="page"/>
-      </w:r>
-    </w:p>
-    <w:p>
-      <w:pPr>
-        <w:pStyle w:val="U1"/>
-      </w:pPr>
-      <w:bookmarkStart w:id="1" w:name="_Toc34919216"/>
-      <w:r>
-        <w:lastRenderedPageBreak/>
-        <w:t>Anforderungen</w:t>
       </w:r>
       <w:bookmarkEnd w:id="1"/>
     </w:p>
     <w:p>
       <w:pPr>
+        <w:pStyle w:val="Text"/>
+      </w:pPr>
+      <w:r>
+        <w:t>Dies ist die Dokumentation zur Applikation "SBB Station Finder" den wir im ÜK-318 Programmiert haben. Das Ziel dieses Projekts war es eine Applikation zu schreiben die eine API abfragt. Die API liefert Informationen zum SBB Fahrplan der Schweiz.</w:t>
+      </w:r>
+    </w:p>
+    <w:p>
+      <w:pPr>
+        <w:pStyle w:val="Text"/>
+      </w:pPr>
+    </w:p>
+    <w:p>
+      <w:pPr>
+        <w:pStyle w:val="Text"/>
+      </w:pPr>
+      <w:r>
+        <w:t xml:space="preserve">Das Programm wird mit Visual Studio in C# geschrieben. Die Applikation ist eine Windows Forms-App(.NET Framework 4.7.2). </w:t>
+      </w:r>
+    </w:p>
+    <w:p>
+      <w:pPr>
+        <w:pStyle w:val="Text"/>
+      </w:pPr>
+    </w:p>
+    <w:p>
+      <w:pPr>
+        <w:pStyle w:val="Text"/>
+      </w:pPr>
+    </w:p>
+    <w:p>
+      <w:pPr>
+        <w:pStyle w:val="Text"/>
+      </w:pPr>
+    </w:p>
+    <w:p>
+      <w:pPr>
+        <w:pStyle w:val="U1"/>
+      </w:pPr>
+      <w:bookmarkStart w:id="2" w:name="_Toc34921098"/>
+      <w:r>
+        <w:t>Installation</w:t>
+      </w:r>
+      <w:bookmarkEnd w:id="2"/>
+    </w:p>
+    <w:p>
+      <w:pPr>
+        <w:pStyle w:val="Text"/>
+        <w:rPr>
+          <w:lang w:val="de-CH" w:eastAsia="de-CH"/>
+        </w:rPr>
+      </w:pPr>
+      <w:r>
+        <w:rPr>
+          <w:lang w:val="de-CH" w:eastAsia="de-CH"/>
+        </w:rPr>
+        <w:t>Installation</w:t>
+      </w:r>
+    </w:p>
+    <w:p>
+      <w:pPr>
+        <w:pStyle w:val="Text"/>
+        <w:rPr>
+          <w:lang w:val="de-CH" w:eastAsia="de-CH"/>
+        </w:rPr>
+      </w:pPr>
+    </w:p>
+    <w:p>
+      <w:pPr>
+        <w:pStyle w:val="Text"/>
+        <w:rPr>
+          <w:lang w:val="de-CH" w:eastAsia="de-CH"/>
+        </w:rPr>
+      </w:pPr>
+      <w:r>
+        <w:rPr>
+          <w:lang w:val="de-CH" w:eastAsia="de-CH"/>
+        </w:rPr>
+        <w:t>1) StationFinderSFX.exe ausführen</w:t>
+      </w:r>
+    </w:p>
+    <w:p>
+      <w:pPr>
+        <w:pStyle w:val="Text"/>
+        <w:rPr>
+          <w:lang w:val="de-CH" w:eastAsia="de-CH"/>
+        </w:rPr>
+      </w:pPr>
+      <w:r>
+        <w:rPr>
+          <w:lang w:val="de-CH" w:eastAsia="de-CH"/>
+        </w:rPr>
+        <w:t>2) Optional: Pfad anpassen</w:t>
+      </w:r>
+    </w:p>
+    <w:p>
+      <w:pPr>
+        <w:pStyle w:val="Text"/>
+        <w:rPr>
+          <w:lang w:val="de-CH" w:eastAsia="de-CH"/>
+        </w:rPr>
+      </w:pPr>
+      <w:r>
+        <w:rPr>
+          <w:lang w:val="de-CH" w:eastAsia="de-CH"/>
+        </w:rPr>
+        <w:t>3) auf "Extract" klicken</w:t>
+      </w:r>
+    </w:p>
+    <w:p>
+      <w:pPr>
+        <w:pStyle w:val="Text"/>
+      </w:pPr>
+      <w:r>
+        <w:rPr>
+          <w:lang w:val="de-CH" w:eastAsia="de-CH"/>
+        </w:rPr>
+        <w:t>4) SBBStationFinder.exe ausführe</w:t>
+      </w:r>
+      <w:r>
+        <w:rPr>
+          <w:lang w:val="de-CH" w:eastAsia="de-CH"/>
+        </w:rPr>
+        <w:t>n</w:t>
+      </w:r>
+      <w:r>
+        <w:br w:type="page"/>
+      </w:r>
+    </w:p>
+    <w:p>
+      <w:pPr>
+        <w:pStyle w:val="U1"/>
+      </w:pPr>
+      <w:bookmarkStart w:id="3" w:name="_Toc34921099"/>
+      <w:r>
+        <w:lastRenderedPageBreak/>
+        <w:t>Anforderungen</w:t>
+      </w:r>
+      <w:bookmarkEnd w:id="3"/>
+    </w:p>
+    <w:p>
+      <w:pPr>
         <w:pStyle w:val="U2"/>
       </w:pPr>
-      <w:bookmarkStart w:id="2" w:name="_Toc34919217"/>
+      <w:bookmarkStart w:id="4" w:name="_Toc34921100"/>
       <w:r>
         <w:t>Kundenanforderungen</w:t>
       </w:r>
-      <w:bookmarkEnd w:id="2"/>
+      <w:bookmarkEnd w:id="4"/>
     </w:p>
     <w:p>
       <w:pPr>
@@ -1972,22 +2138,22 @@
       <w:pPr>
         <w:pStyle w:val="U1"/>
       </w:pPr>
-      <w:bookmarkStart w:id="3" w:name="_Toc34919218"/>
+      <w:bookmarkStart w:id="5" w:name="_Toc34921101"/>
       <w:r>
         <w:lastRenderedPageBreak/>
         <w:t>Grafische Darstellung</w:t>
       </w:r>
-      <w:bookmarkEnd w:id="3"/>
+      <w:bookmarkEnd w:id="5"/>
     </w:p>
     <w:p>
       <w:pPr>
         <w:pStyle w:val="U2"/>
       </w:pPr>
-      <w:bookmarkStart w:id="4" w:name="_Toc34919219"/>
+      <w:bookmarkStart w:id="6" w:name="_Toc34921102"/>
       <w:r>
         <w:t>Mokup - frmMain</w:t>
       </w:r>
-      <w:bookmarkEnd w:id="4"/>
+      <w:bookmarkEnd w:id="6"/>
     </w:p>
     <w:p>
       <w:pPr>
@@ -2054,7 +2220,7 @@
       <w:pPr>
         <w:pStyle w:val="U2"/>
       </w:pPr>
-      <w:bookmarkStart w:id="5" w:name="_Toc34919220"/>
+      <w:bookmarkStart w:id="7" w:name="_Toc34921103"/>
       <w:r>
         <w:t xml:space="preserve">Mokup - </w:t>
       </w:r>
@@ -2064,7 +2230,7 @@
       <w:r>
         <w:t>Info</w:t>
       </w:r>
-      <w:bookmarkEnd w:id="5"/>
+      <w:bookmarkEnd w:id="7"/>
     </w:p>
     <w:p>
       <w:r>
@@ -2115,22 +2281,22 @@
       <w:pPr>
         <w:pStyle w:val="U1"/>
       </w:pPr>
-      <w:bookmarkStart w:id="6" w:name="_Toc34919221"/>
+      <w:bookmarkStart w:id="8" w:name="_Toc34921104"/>
       <w:r>
         <w:lastRenderedPageBreak/>
         <w:t>Use Case</w:t>
       </w:r>
-      <w:bookmarkEnd w:id="6"/>
+      <w:bookmarkEnd w:id="8"/>
     </w:p>
     <w:p>
       <w:pPr>
         <w:pStyle w:val="U2"/>
       </w:pPr>
-      <w:bookmarkStart w:id="7" w:name="_Toc34919222"/>
+      <w:bookmarkStart w:id="9" w:name="_Toc34921105"/>
       <w:r>
         <w:t>Diagramm</w:t>
       </w:r>
-      <w:bookmarkEnd w:id="7"/>
+      <w:bookmarkEnd w:id="9"/>
     </w:p>
     <w:p>
       <w:pPr>
@@ -2186,11 +2352,11 @@
       <w:pPr>
         <w:pStyle w:val="U2"/>
       </w:pPr>
-      <w:bookmarkStart w:id="8" w:name="_Toc34919223"/>
+      <w:bookmarkStart w:id="10" w:name="_Toc34921106"/>
       <w:r>
         <w:t>Beschreibung - Stationen eingeben</w:t>
       </w:r>
-      <w:bookmarkEnd w:id="8"/>
+      <w:bookmarkEnd w:id="10"/>
     </w:p>
     <w:p>
       <w:pPr>
@@ -2567,12 +2733,12 @@
       <w:pPr>
         <w:pStyle w:val="U2"/>
       </w:pPr>
-      <w:bookmarkStart w:id="9" w:name="_Toc34919224"/>
+      <w:bookmarkStart w:id="11" w:name="_Toc34921107"/>
       <w:r>
         <w:lastRenderedPageBreak/>
         <w:t>Beschreibung - Zeitpunkt eingeben</w:t>
       </w:r>
-      <w:bookmarkEnd w:id="9"/>
+      <w:bookmarkEnd w:id="11"/>
     </w:p>
     <w:p>
       <w:pPr>
@@ -2907,11 +3073,11 @@
       <w:pPr>
         <w:pStyle w:val="U2"/>
       </w:pPr>
-      <w:bookmarkStart w:id="10" w:name="_Toc34919225"/>
+      <w:bookmarkStart w:id="12" w:name="_Toc34921108"/>
       <w:r>
         <w:t>Beschreibung - Fahrplanverbindungen anzeigen</w:t>
       </w:r>
-      <w:bookmarkEnd w:id="10"/>
+      <w:bookmarkEnd w:id="12"/>
     </w:p>
     <w:p>
       <w:pPr>
@@ -3340,22 +3506,22 @@
       <w:pPr>
         <w:pStyle w:val="U1"/>
       </w:pPr>
-      <w:bookmarkStart w:id="11" w:name="_Toc34919226"/>
+      <w:bookmarkStart w:id="13" w:name="_Toc34921109"/>
       <w:r>
         <w:lastRenderedPageBreak/>
         <w:t>Programmierrichtlinien</w:t>
       </w:r>
-      <w:bookmarkEnd w:id="11"/>
+      <w:bookmarkEnd w:id="13"/>
     </w:p>
     <w:p>
       <w:pPr>
         <w:pStyle w:val="U2"/>
       </w:pPr>
-      <w:bookmarkStart w:id="12" w:name="_Toc34919227"/>
+      <w:bookmarkStart w:id="14" w:name="_Toc34921110"/>
       <w:r>
         <w:t>Benennung der visuellen Elemente</w:t>
       </w:r>
-      <w:bookmarkEnd w:id="12"/>
+      <w:bookmarkEnd w:id="14"/>
     </w:p>
     <w:p>
       <w:pPr>
@@ -3557,18 +3723,16 @@
       <w:pPr>
         <w:pStyle w:val="Text"/>
       </w:pPr>
-      <w:bookmarkStart w:id="13" w:name="_GoBack"/>
-      <w:bookmarkEnd w:id="13"/>
     </w:p>
     <w:p>
       <w:pPr>
         <w:pStyle w:val="U2"/>
       </w:pPr>
-      <w:bookmarkStart w:id="14" w:name="_Toc34919228"/>
+      <w:bookmarkStart w:id="15" w:name="_Toc34921111"/>
       <w:r>
         <w:t>Codierrichtlinien</w:t>
       </w:r>
-      <w:bookmarkEnd w:id="14"/>
+      <w:bookmarkEnd w:id="15"/>
     </w:p>
     <w:p>
       <w:pPr>
@@ -4003,12 +4167,12 @@
       <w:pPr>
         <w:pStyle w:val="U1"/>
       </w:pPr>
-      <w:bookmarkStart w:id="15" w:name="_Toc34919229"/>
+      <w:bookmarkStart w:id="16" w:name="_Toc34921112"/>
       <w:r>
         <w:lastRenderedPageBreak/>
         <w:t>Umgesetzte Anforderungen</w:t>
       </w:r>
-      <w:bookmarkEnd w:id="15"/>
+      <w:bookmarkEnd w:id="16"/>
     </w:p>
     <w:p>
       <w:pPr>
@@ -4627,11 +4791,11 @@
       <w:pPr>
         <w:pStyle w:val="U2"/>
       </w:pPr>
-      <w:bookmarkStart w:id="16" w:name="_Toc34919230"/>
+      <w:bookmarkStart w:id="17" w:name="_Toc34921113"/>
       <w:r>
         <w:t>Bekannte Bugs</w:t>
       </w:r>
-      <w:bookmarkEnd w:id="16"/>
+      <w:bookmarkEnd w:id="17"/>
     </w:p>
     <w:p>
       <w:pPr>
@@ -4665,25 +4829,25 @@
       <w:pPr>
         <w:pStyle w:val="U1"/>
       </w:pPr>
-      <w:bookmarkStart w:id="17" w:name="_Toc34919231"/>
+      <w:bookmarkStart w:id="18" w:name="_Toc34921114"/>
       <w:r>
         <w:lastRenderedPageBreak/>
         <w:t>Manueller Test</w:t>
       </w:r>
-      <w:bookmarkEnd w:id="17"/>
+      <w:bookmarkEnd w:id="18"/>
     </w:p>
     <w:p>
       <w:pPr>
         <w:pStyle w:val="U2"/>
       </w:pPr>
-      <w:bookmarkStart w:id="18" w:name="_Toc34919232"/>
+      <w:bookmarkStart w:id="19" w:name="_Toc34921115"/>
       <w:r>
         <w:t xml:space="preserve">Use Case 1 - </w:t>
       </w:r>
       <w:r>
         <w:t>Startstation, Endstation eingeben</w:t>
       </w:r>
-      <w:bookmarkEnd w:id="18"/>
+      <w:bookmarkEnd w:id="19"/>
     </w:p>
     <w:tbl>
       <w:tblPr>
@@ -4932,19 +5096,7 @@
               </w:numPr>
             </w:pPr>
             <w:r>
-              <w:t>In die ComboBox(</w:t>
-            </w:r>
-            <w:r>
-              <w:t>Ziel</w:t>
-            </w:r>
-            <w:r>
-              <w:t>) den Text "</w:t>
-            </w:r>
-            <w:r>
-              <w:t>Zürich</w:t>
-            </w:r>
-            <w:r>
-              <w:t>" eingeben.</w:t>
+              <w:t>In die ComboBox(Ziel) den Text "Zürich" eingeben.</w:t>
             </w:r>
           </w:p>
           <w:p>
@@ -4956,19 +5108,7 @@
               </w:numPr>
             </w:pPr>
             <w:r>
-              <w:t>Die ComboBox(</w:t>
-            </w:r>
-            <w:r>
-              <w:t>Start</w:t>
-            </w:r>
-            <w:r>
-              <w:t xml:space="preserve">) muss </w:t>
-            </w:r>
-            <w:r>
-              <w:t>l</w:t>
-            </w:r>
-            <w:r>
-              <w:t>eer sein!</w:t>
+              <w:t>Die ComboBox(Start) muss leer sein!</w:t>
             </w:r>
           </w:p>
           <w:p>
@@ -5162,14 +5302,14 @@
       <w:pPr>
         <w:pStyle w:val="U2"/>
       </w:pPr>
-      <w:bookmarkStart w:id="19" w:name="_Toc34919233"/>
+      <w:bookmarkStart w:id="20" w:name="_Toc34921116"/>
       <w:r>
         <w:t xml:space="preserve">Use Case 2 - </w:t>
       </w:r>
       <w:r>
         <w:t>Zeitpunkt eingeben</w:t>
       </w:r>
-      <w:bookmarkEnd w:id="19"/>
+      <w:bookmarkEnd w:id="20"/>
     </w:p>
     <w:p>
       <w:pPr>
@@ -5517,13 +5657,7 @@
               </w:numPr>
             </w:pPr>
             <w:r>
-              <w:t>Den RadioButton(</w:t>
-            </w:r>
-            <w:r>
-              <w:t>Ankunft</w:t>
-            </w:r>
-            <w:r>
-              <w:t>) Einschalten</w:t>
+              <w:t>Den RadioButton(Ankunft) Einschalten</w:t>
             </w:r>
           </w:p>
           <w:p>
@@ -5569,13 +5703,7 @@
           </w:tcPr>
           <w:p>
             <w:r>
-              <w:t xml:space="preserve">Verbindungen zwischen Luzern und Zürich werden angezeigt ab dem entsprechenden Zeitpunkt. Kontrollieren ob die </w:t>
-            </w:r>
-            <w:r>
-              <w:t>Ankunftszeit</w:t>
-            </w:r>
-            <w:r>
-              <w:t xml:space="preserve"> plausibel ist.</w:t>
+              <w:t>Verbindungen zwischen Luzern und Zürich werden angezeigt ab dem entsprechenden Zeitpunkt. Kontrollieren ob die Ankunftszeit plausibel ist.</w:t>
             </w:r>
           </w:p>
         </w:tc>
@@ -5586,12 +5714,12 @@
       <w:pPr>
         <w:pStyle w:val="U2"/>
       </w:pPr>
-      <w:bookmarkStart w:id="20" w:name="_Toc34919234"/>
+      <w:bookmarkStart w:id="21" w:name="_Toc34921117"/>
       <w:r>
         <w:lastRenderedPageBreak/>
         <w:t>Use Case 3 - Fahrplanverbindungen anzeigen</w:t>
       </w:r>
-      <w:bookmarkEnd w:id="20"/>
+      <w:bookmarkEnd w:id="21"/>
     </w:p>
     <w:p>
       <w:pPr>
@@ -5731,11 +5859,11 @@
       <w:pPr>
         <w:pStyle w:val="U2"/>
       </w:pPr>
-      <w:bookmarkStart w:id="21" w:name="_Toc34919235"/>
+      <w:bookmarkStart w:id="22" w:name="_Toc34921118"/>
       <w:r>
         <w:t>Erweiterte Tests</w:t>
       </w:r>
-      <w:bookmarkEnd w:id="21"/>
+      <w:bookmarkEnd w:id="22"/>
     </w:p>
     <w:p>
       <w:pPr>
@@ -6106,12 +6234,12 @@
       <w:pPr>
         <w:pStyle w:val="U1"/>
       </w:pPr>
-      <w:bookmarkStart w:id="22" w:name="_Toc34919236"/>
+      <w:bookmarkStart w:id="23" w:name="_Toc34921119"/>
       <w:r>
         <w:lastRenderedPageBreak/>
         <w:t>Kürzübersicht über eigene Methoden und Funktionen</w:t>
       </w:r>
-      <w:bookmarkEnd w:id="22"/>
+      <w:bookmarkEnd w:id="23"/>
     </w:p>
     <w:p>
       <w:pPr>
@@ -6120,14 +6248,14 @@
           <w:lang w:val="de-CH"/>
         </w:rPr>
       </w:pPr>
-      <w:bookmarkStart w:id="23" w:name="_Toc34919237"/>
+      <w:bookmarkStart w:id="24" w:name="_Toc34921120"/>
       <w:r>
         <w:rPr>
           <w:lang w:val="de-CH"/>
         </w:rPr>
         <w:t>frmMain.cs</w:t>
       </w:r>
-      <w:bookmarkEnd w:id="23"/>
+      <w:bookmarkEnd w:id="24"/>
     </w:p>
     <w:p>
       <w:pPr>
@@ -6622,22 +6750,13 @@
         <w:pStyle w:val="Text"/>
       </w:pPr>
       <w:r>
-        <w:t xml:space="preserve">Methode zum </w:t>
-      </w:r>
-      <w:r>
-        <w:t>Anzeigen</w:t>
-      </w:r>
-      <w:r>
-        <w:t xml:space="preserve"> </w:t>
+        <w:t xml:space="preserve">Methode zum Anzeigen </w:t>
       </w:r>
       <w:r>
         <w:t xml:space="preserve">und abfragen </w:t>
       </w:r>
       <w:r>
-        <w:t>der Verbindungen</w:t>
-      </w:r>
-      <w:r>
-        <w:t xml:space="preserve"> wenn kein Zeitpunkt angegeben wurde.</w:t>
+        <w:t>der Verbindungen wenn kein Zeitpunkt angegeben wurde.</w:t>
       </w:r>
     </w:p>
     <w:p>
@@ -6660,6 +6779,277 @@
           <w:color w:val="000000"/>
           <w:sz w:val="19"/>
           <w:szCs w:val="19"/>
+          <w:lang w:val="de-CH"/>
+        </w:rPr>
+      </w:pPr>
+      <w:r>
+        <w:rPr>
+          <w:rFonts w:ascii="Consolas" w:hAnsi="Consolas" w:cs="Consolas"/>
+          <w:color w:val="0000FF"/>
+          <w:sz w:val="19"/>
+          <w:szCs w:val="19"/>
+          <w:lang w:val="de-CH"/>
+        </w:rPr>
+        <w:t>private</w:t>
+      </w:r>
+      <w:r>
+        <w:rPr>
+          <w:rFonts w:ascii="Consolas" w:hAnsi="Consolas" w:cs="Consolas"/>
+          <w:color w:val="000000"/>
+          <w:sz w:val="19"/>
+          <w:szCs w:val="19"/>
+          <w:lang w:val="de-CH"/>
+        </w:rPr>
+        <w:t xml:space="preserve"> StationBoardRoot getStationBoard(ComboBox _cbSender, ListBox _lb, TabPage _tb)</w:t>
+      </w:r>
+    </w:p>
+    <w:p>
+      <w:pPr>
+        <w:pStyle w:val="Text"/>
+      </w:pPr>
+      <w:r>
+        <w:t>Funktion</w:t>
+      </w:r>
+      <w:r>
+        <w:t xml:space="preserve"> zum Anzeigen </w:t>
+      </w:r>
+      <w:r>
+        <w:t xml:space="preserve">und abfragen </w:t>
+      </w:r>
+      <w:r>
+        <w:t>der Stationsinformationenen.</w:t>
+      </w:r>
+    </w:p>
+    <w:p>
+      <w:pPr>
+        <w:pStyle w:val="Text"/>
+        <w:rPr>
+          <w:rFonts w:ascii="Consolas" w:hAnsi="Consolas" w:cs="Consolas"/>
+          <w:color w:val="000000"/>
+          <w:sz w:val="19"/>
+          <w:szCs w:val="19"/>
+          <w:lang w:val="de-CH"/>
+        </w:rPr>
+      </w:pPr>
+    </w:p>
+    <w:p>
+      <w:pPr>
+        <w:pStyle w:val="Text"/>
+        <w:rPr>
+          <w:rFonts w:ascii="Consolas" w:hAnsi="Consolas" w:cs="Consolas"/>
+          <w:color w:val="000000"/>
+          <w:sz w:val="19"/>
+          <w:szCs w:val="19"/>
+          <w:lang w:val="de-CH"/>
+        </w:rPr>
+      </w:pPr>
+      <w:r>
+        <w:rPr>
+          <w:rFonts w:ascii="Consolas" w:hAnsi="Consolas" w:cs="Consolas"/>
+          <w:color w:val="0000FF"/>
+          <w:sz w:val="19"/>
+          <w:szCs w:val="19"/>
+          <w:lang w:val="de-CH"/>
+        </w:rPr>
+        <w:t>private</w:t>
+      </w:r>
+      <w:r>
+        <w:rPr>
+          <w:rFonts w:ascii="Consolas" w:hAnsi="Consolas" w:cs="Consolas"/>
+          <w:color w:val="000000"/>
+          <w:sz w:val="19"/>
+          <w:szCs w:val="19"/>
+          <w:lang w:val="de-CH"/>
+        </w:rPr>
+        <w:t xml:space="preserve"> </w:t>
+      </w:r>
+      <w:r>
+        <w:rPr>
+          <w:rFonts w:ascii="Consolas" w:hAnsi="Consolas" w:cs="Consolas"/>
+          <w:color w:val="0000FF"/>
+          <w:sz w:val="19"/>
+          <w:szCs w:val="19"/>
+          <w:lang w:val="de-CH"/>
+        </w:rPr>
+        <w:t>string</w:t>
+      </w:r>
+      <w:r>
+        <w:rPr>
+          <w:rFonts w:ascii="Consolas" w:hAnsi="Consolas" w:cs="Consolas"/>
+          <w:color w:val="000000"/>
+          <w:sz w:val="19"/>
+          <w:szCs w:val="19"/>
+          <w:lang w:val="de-CH"/>
+        </w:rPr>
+        <w:t xml:space="preserve"> convertToAPIDate(</w:t>
+      </w:r>
+      <w:r>
+        <w:rPr>
+          <w:rFonts w:ascii="Consolas" w:hAnsi="Consolas" w:cs="Consolas"/>
+          <w:color w:val="0000FF"/>
+          <w:sz w:val="19"/>
+          <w:szCs w:val="19"/>
+          <w:lang w:val="de-CH"/>
+        </w:rPr>
+        <w:t>string</w:t>
+      </w:r>
+      <w:r>
+        <w:rPr>
+          <w:rFonts w:ascii="Consolas" w:hAnsi="Consolas" w:cs="Consolas"/>
+          <w:color w:val="000000"/>
+          <w:sz w:val="19"/>
+          <w:szCs w:val="19"/>
+          <w:lang w:val="de-CH"/>
+        </w:rPr>
+        <w:t xml:space="preserve"> _string)</w:t>
+      </w:r>
+    </w:p>
+    <w:p>
+      <w:pPr>
+        <w:pStyle w:val="Text"/>
+      </w:pPr>
+      <w:r>
+        <w:t>Funktion für die Datumskonvertierung in das entsprechende API-Format.</w:t>
+      </w:r>
+    </w:p>
+    <w:p>
+      <w:pPr>
+        <w:pStyle w:val="Text"/>
+        <w:rPr>
+          <w:rFonts w:ascii="Consolas" w:hAnsi="Consolas" w:cs="Consolas"/>
+          <w:color w:val="000000"/>
+          <w:sz w:val="19"/>
+          <w:szCs w:val="19"/>
+          <w:lang w:val="de-CH"/>
+        </w:rPr>
+      </w:pPr>
+    </w:p>
+    <w:p>
+      <w:pPr>
+        <w:pStyle w:val="Text"/>
+        <w:rPr>
+          <w:rFonts w:ascii="Consolas" w:hAnsi="Consolas" w:cs="Consolas"/>
+          <w:color w:val="000000"/>
+          <w:sz w:val="19"/>
+          <w:szCs w:val="19"/>
+          <w:lang w:val="de-CH"/>
+        </w:rPr>
+      </w:pPr>
+      <w:r>
+        <w:rPr>
+          <w:rFonts w:ascii="Consolas" w:hAnsi="Consolas" w:cs="Consolas"/>
+          <w:color w:val="0000FF"/>
+          <w:sz w:val="19"/>
+          <w:szCs w:val="19"/>
+          <w:lang w:val="de-CH"/>
+        </w:rPr>
+        <w:t>private</w:t>
+      </w:r>
+      <w:r>
+        <w:rPr>
+          <w:rFonts w:ascii="Consolas" w:hAnsi="Consolas" w:cs="Consolas"/>
+          <w:color w:val="000000"/>
+          <w:sz w:val="19"/>
+          <w:szCs w:val="19"/>
+          <w:lang w:val="de-CH"/>
+        </w:rPr>
+        <w:t xml:space="preserve"> </w:t>
+      </w:r>
+      <w:r>
+        <w:rPr>
+          <w:rFonts w:ascii="Consolas" w:hAnsi="Consolas" w:cs="Consolas"/>
+          <w:color w:val="0000FF"/>
+          <w:sz w:val="19"/>
+          <w:szCs w:val="19"/>
+          <w:lang w:val="de-CH"/>
+        </w:rPr>
+        <w:t>void</w:t>
+      </w:r>
+      <w:r>
+        <w:rPr>
+          <w:rFonts w:ascii="Consolas" w:hAnsi="Consolas" w:cs="Consolas"/>
+          <w:color w:val="000000"/>
+          <w:sz w:val="19"/>
+          <w:szCs w:val="19"/>
+          <w:lang w:val="de-CH"/>
+        </w:rPr>
+        <w:t xml:space="preserve"> openBrowser(</w:t>
+      </w:r>
+      <w:r>
+        <w:rPr>
+          <w:rFonts w:ascii="Consolas" w:hAnsi="Consolas" w:cs="Consolas"/>
+          <w:color w:val="0000FF"/>
+          <w:sz w:val="19"/>
+          <w:szCs w:val="19"/>
+          <w:lang w:val="de-CH"/>
+        </w:rPr>
+        <w:t>string</w:t>
+      </w:r>
+      <w:r>
+        <w:rPr>
+          <w:rFonts w:ascii="Consolas" w:hAnsi="Consolas" w:cs="Consolas"/>
+          <w:color w:val="000000"/>
+          <w:sz w:val="19"/>
+          <w:szCs w:val="19"/>
+          <w:lang w:val="de-CH"/>
+        </w:rPr>
+        <w:t xml:space="preserve"> _x, </w:t>
+      </w:r>
+      <w:r>
+        <w:rPr>
+          <w:rFonts w:ascii="Consolas" w:hAnsi="Consolas" w:cs="Consolas"/>
+          <w:color w:val="0000FF"/>
+          <w:sz w:val="19"/>
+          <w:szCs w:val="19"/>
+          <w:lang w:val="de-CH"/>
+        </w:rPr>
+        <w:t>string</w:t>
+      </w:r>
+      <w:r>
+        <w:rPr>
+          <w:rFonts w:ascii="Consolas" w:hAnsi="Consolas" w:cs="Consolas"/>
+          <w:color w:val="000000"/>
+          <w:sz w:val="19"/>
+          <w:szCs w:val="19"/>
+          <w:lang w:val="de-CH"/>
+        </w:rPr>
+        <w:t xml:space="preserve"> _y)</w:t>
+      </w:r>
+    </w:p>
+    <w:p>
+      <w:pPr>
+        <w:pStyle w:val="Text"/>
+      </w:pPr>
+      <w:r>
+        <w:t>Methode um den Standardbrowser. Dieser Zeigt den Standort an den mitgegebenen x,y Koordinaten.</w:t>
+      </w:r>
+    </w:p>
+    <w:p>
+      <w:pPr>
+        <w:pStyle w:val="Text"/>
+      </w:pPr>
+    </w:p>
+    <w:p>
+      <w:pPr>
+        <w:pStyle w:val="U2"/>
+      </w:pPr>
+      <w:bookmarkStart w:id="25" w:name="_Toc34921121"/>
+      <w:r>
+        <w:t>frmMail</w:t>
+      </w:r>
+      <w:r>
+        <w:t>.cs</w:t>
+      </w:r>
+      <w:bookmarkEnd w:id="25"/>
+    </w:p>
+    <w:p>
+      <w:pPr>
+        <w:pStyle w:val="Text"/>
+        <w:rPr>
+          <w:rFonts w:ascii="Consolas" w:hAnsi="Consolas" w:cs="Consolas"/>
+          <w:color w:val="000000"/>
+          <w:sz w:val="19"/>
+          <w:szCs w:val="19"/>
           <w:lang w:val="fr-CH"/>
         </w:rPr>
       </w:pPr>
@@ -6671,7 +7061,7 @@
           <w:szCs w:val="19"/>
           <w:lang w:val="fr-CH"/>
         </w:rPr>
-        <w:t>private</w:t>
+        <w:t>public</w:t>
       </w:r>
       <w:r>
         <w:rPr>
@@ -6681,50 +7071,40 @@
           <w:szCs w:val="19"/>
           <w:lang w:val="fr-CH"/>
         </w:rPr>
-        <w:t xml:space="preserve"> StationBoardRoot getStationBoard(ComboBox _cbSender, ListBox _lb, TabPage _tb)</w:t>
-      </w:r>
-    </w:p>
-    <w:p>
-      <w:pPr>
-        <w:pStyle w:val="Text"/>
-      </w:pPr>
-      <w:r>
-        <w:t>Funktion</w:t>
-      </w:r>
-      <w:r>
-        <w:t xml:space="preserve"> zum Anzeigen </w:t>
-      </w:r>
-      <w:r>
-        <w:t xml:space="preserve">und abfragen </w:t>
-      </w:r>
-      <w:r>
-        <w:t>der Stationsinformationenen.</w:t>
-      </w:r>
-    </w:p>
-    <w:p>
-      <w:pPr>
-        <w:pStyle w:val="Text"/>
+        <w:t xml:space="preserve"> </w:t>
+      </w:r>
+      <w:r>
+        <w:rPr>
+          <w:rFonts w:ascii="Consolas" w:hAnsi="Consolas" w:cs="Consolas"/>
+          <w:color w:val="2B91AF"/>
+          <w:sz w:val="19"/>
+          <w:szCs w:val="19"/>
+          <w:lang w:val="fr-CH"/>
+        </w:rPr>
+        <w:t>frmMail</w:t>
+      </w:r>
+      <w:r>
         <w:rPr>
           <w:rFonts w:ascii="Consolas" w:hAnsi="Consolas" w:cs="Consolas"/>
           <w:color w:val="000000"/>
           <w:sz w:val="19"/>
           <w:szCs w:val="19"/>
-          <w:lang w:val="de-CH"/>
-        </w:rPr>
-      </w:pPr>
+          <w:lang w:val="fr-CH"/>
+        </w:rPr>
+        <w:t>(ListBox _Connection, ListBox _sbStart, ListBox _sbZiel)</w:t>
+      </w:r>
     </w:p>
     <w:p>
       <w:pPr>
         <w:pStyle w:val="Text"/>
-        <w:rPr>
-          <w:rFonts w:ascii="Consolas" w:hAnsi="Consolas" w:cs="Consolas"/>
-          <w:color w:val="000000"/>
-          <w:sz w:val="19"/>
-          <w:szCs w:val="19"/>
-          <w:lang w:val="de-CH"/>
-        </w:rPr>
-      </w:pPr>
-      <w:r>
+      </w:pPr>
+      <w:r>
+        <w:t>Erweiterter Konstruktor um die Informationen übergeben zu können.</w:t>
+      </w:r>
+    </w:p>
+    <w:p>
+      <w:pPr>
+        <w:pStyle w:val="Text"/>
         <w:rPr>
           <w:rFonts w:ascii="Consolas" w:hAnsi="Consolas" w:cs="Consolas"/>
           <w:color w:val="0000FF"/>
@@ -6732,196 +7112,7 @@
           <w:szCs w:val="19"/>
           <w:lang w:val="de-CH"/>
         </w:rPr>
-        <w:t>private</w:t>
-      </w:r>
-      <w:r>
-        <w:rPr>
-          <w:rFonts w:ascii="Consolas" w:hAnsi="Consolas" w:cs="Consolas"/>
-          <w:color w:val="000000"/>
-          <w:sz w:val="19"/>
-          <w:szCs w:val="19"/>
-          <w:lang w:val="de-CH"/>
-        </w:rPr>
-        <w:t xml:space="preserve"> </w:t>
-      </w:r>
-      <w:r>
-        <w:rPr>
-          <w:rFonts w:ascii="Consolas" w:hAnsi="Consolas" w:cs="Consolas"/>
-          <w:color w:val="0000FF"/>
-          <w:sz w:val="19"/>
-          <w:szCs w:val="19"/>
-          <w:lang w:val="de-CH"/>
-        </w:rPr>
-        <w:t>string</w:t>
-      </w:r>
-      <w:r>
-        <w:rPr>
-          <w:rFonts w:ascii="Consolas" w:hAnsi="Consolas" w:cs="Consolas"/>
-          <w:color w:val="000000"/>
-          <w:sz w:val="19"/>
-          <w:szCs w:val="19"/>
-          <w:lang w:val="de-CH"/>
-        </w:rPr>
-        <w:t xml:space="preserve"> convertToAPIDate(</w:t>
-      </w:r>
-      <w:r>
-        <w:rPr>
-          <w:rFonts w:ascii="Consolas" w:hAnsi="Consolas" w:cs="Consolas"/>
-          <w:color w:val="0000FF"/>
-          <w:sz w:val="19"/>
-          <w:szCs w:val="19"/>
-          <w:lang w:val="de-CH"/>
-        </w:rPr>
-        <w:t>string</w:t>
-      </w:r>
-      <w:r>
-        <w:rPr>
-          <w:rFonts w:ascii="Consolas" w:hAnsi="Consolas" w:cs="Consolas"/>
-          <w:color w:val="000000"/>
-          <w:sz w:val="19"/>
-          <w:szCs w:val="19"/>
-          <w:lang w:val="de-CH"/>
-        </w:rPr>
-        <w:t xml:space="preserve"> _string)</w:t>
-      </w:r>
-    </w:p>
-    <w:p>
-      <w:pPr>
-        <w:pStyle w:val="Text"/>
-      </w:pPr>
-      <w:r>
-        <w:t>Funktion für die Datumskonvertierung in das entsprechende API-Format.</w:t>
-      </w:r>
-    </w:p>
-    <w:p>
-      <w:pPr>
-        <w:pStyle w:val="Text"/>
-        <w:rPr>
-          <w:rFonts w:ascii="Consolas" w:hAnsi="Consolas" w:cs="Consolas"/>
-          <w:color w:val="000000"/>
-          <w:sz w:val="19"/>
-          <w:szCs w:val="19"/>
-          <w:lang w:val="de-CH"/>
-        </w:rPr>
-      </w:pPr>
-    </w:p>
-    <w:p>
-      <w:pPr>
-        <w:pStyle w:val="Text"/>
-        <w:rPr>
-          <w:rFonts w:ascii="Consolas" w:hAnsi="Consolas" w:cs="Consolas"/>
-          <w:color w:val="000000"/>
-          <w:sz w:val="19"/>
-          <w:szCs w:val="19"/>
-          <w:lang w:val="de-CH"/>
-        </w:rPr>
-      </w:pPr>
-      <w:r>
-        <w:rPr>
-          <w:rFonts w:ascii="Consolas" w:hAnsi="Consolas" w:cs="Consolas"/>
-          <w:color w:val="0000FF"/>
-          <w:sz w:val="19"/>
-          <w:szCs w:val="19"/>
-          <w:lang w:val="de-CH"/>
-        </w:rPr>
-        <w:t>private</w:t>
-      </w:r>
-      <w:r>
-        <w:rPr>
-          <w:rFonts w:ascii="Consolas" w:hAnsi="Consolas" w:cs="Consolas"/>
-          <w:color w:val="000000"/>
-          <w:sz w:val="19"/>
-          <w:szCs w:val="19"/>
-          <w:lang w:val="de-CH"/>
-        </w:rPr>
-        <w:t xml:space="preserve"> </w:t>
-      </w:r>
-      <w:r>
-        <w:rPr>
-          <w:rFonts w:ascii="Consolas" w:hAnsi="Consolas" w:cs="Consolas"/>
-          <w:color w:val="0000FF"/>
-          <w:sz w:val="19"/>
-          <w:szCs w:val="19"/>
-          <w:lang w:val="de-CH"/>
-        </w:rPr>
-        <w:t>void</w:t>
-      </w:r>
-      <w:r>
-        <w:rPr>
-          <w:rFonts w:ascii="Consolas" w:hAnsi="Consolas" w:cs="Consolas"/>
-          <w:color w:val="000000"/>
-          <w:sz w:val="19"/>
-          <w:szCs w:val="19"/>
-          <w:lang w:val="de-CH"/>
-        </w:rPr>
-        <w:t xml:space="preserve"> openBrowser(</w:t>
-      </w:r>
-      <w:r>
-        <w:rPr>
-          <w:rFonts w:ascii="Consolas" w:hAnsi="Consolas" w:cs="Consolas"/>
-          <w:color w:val="0000FF"/>
-          <w:sz w:val="19"/>
-          <w:szCs w:val="19"/>
-          <w:lang w:val="de-CH"/>
-        </w:rPr>
-        <w:t>string</w:t>
-      </w:r>
-      <w:r>
-        <w:rPr>
-          <w:rFonts w:ascii="Consolas" w:hAnsi="Consolas" w:cs="Consolas"/>
-          <w:color w:val="000000"/>
-          <w:sz w:val="19"/>
-          <w:szCs w:val="19"/>
-          <w:lang w:val="de-CH"/>
-        </w:rPr>
-        <w:t xml:space="preserve"> _x, </w:t>
-      </w:r>
-      <w:r>
-        <w:rPr>
-          <w:rFonts w:ascii="Consolas" w:hAnsi="Consolas" w:cs="Consolas"/>
-          <w:color w:val="0000FF"/>
-          <w:sz w:val="19"/>
-          <w:szCs w:val="19"/>
-          <w:lang w:val="de-CH"/>
-        </w:rPr>
-        <w:t>string</w:t>
-      </w:r>
-      <w:r>
-        <w:rPr>
-          <w:rFonts w:ascii="Consolas" w:hAnsi="Consolas" w:cs="Consolas"/>
-          <w:color w:val="000000"/>
-          <w:sz w:val="19"/>
-          <w:szCs w:val="19"/>
-          <w:lang w:val="de-CH"/>
-        </w:rPr>
-        <w:t xml:space="preserve"> _y)</w:t>
-      </w:r>
-    </w:p>
-    <w:p>
-      <w:pPr>
-        <w:pStyle w:val="Text"/>
-      </w:pPr>
-      <w:r>
-        <w:t>Methode um den Standardbrowser. Dieser Zeigt den Standort an den mitgegebenen x,y Koordinaten.</w:t>
-      </w:r>
-    </w:p>
-    <w:p>
-      <w:pPr>
-        <w:pStyle w:val="Text"/>
-      </w:pPr>
-    </w:p>
-    <w:p>
-      <w:pPr>
-        <w:pStyle w:val="U2"/>
-      </w:pPr>
-      <w:bookmarkStart w:id="24" w:name="_Toc34919238"/>
-      <w:r>
-        <w:t>frmMail</w:t>
-      </w:r>
-      <w:r>
-        <w:t>.cs</w:t>
-      </w:r>
-      <w:bookmarkEnd w:id="24"/>
+      </w:pPr>
     </w:p>
     <w:p>
       <w:pPr>
@@ -6942,7 +7133,7 @@
           <w:szCs w:val="19"/>
           <w:lang w:val="fr-CH"/>
         </w:rPr>
-        <w:t>public</w:t>
+        <w:t>private</w:t>
       </w:r>
       <w:r>
         <w:rPr>
@@ -6957,12 +7148,12 @@
       <w:r>
         <w:rPr>
           <w:rFonts w:ascii="Consolas" w:hAnsi="Consolas" w:cs="Consolas"/>
-          <w:color w:val="2B91AF"/>
+          <w:color w:val="0000FF"/>
           <w:sz w:val="19"/>
           <w:szCs w:val="19"/>
           <w:lang w:val="fr-CH"/>
         </w:rPr>
-        <w:t>frmMail</w:t>
+        <w:t>void</w:t>
       </w:r>
       <w:r>
         <w:rPr>
@@ -6972,7 +7163,7 @@
           <w:szCs w:val="19"/>
           <w:lang w:val="fr-CH"/>
         </w:rPr>
-        <w:t>(ListBox _Connection, ListBox _sbStart, ListBox _sbZiel)</w:t>
+        <w:t xml:space="preserve"> fillMailContent(ListBox _lb)</w:t>
       </w:r>
     </w:p>
     <w:p>
@@ -6980,120 +7171,44 @@
         <w:pStyle w:val="Text"/>
       </w:pPr>
       <w:r>
-        <w:t>Erweiterter Konstruktor um die Informationen übergeben zu können.</w:t>
+        <w:t>Methode zum befüllen der TexBox die die MailInformationen beinhaltet.</w:t>
       </w:r>
     </w:p>
     <w:p>
       <w:pPr>
-        <w:pStyle w:val="Text"/>
-        <w:rPr>
-          <w:rFonts w:ascii="Consolas" w:hAnsi="Consolas" w:cs="Consolas"/>
-          <w:color w:val="0000FF"/>
-          <w:sz w:val="19"/>
-          <w:szCs w:val="19"/>
+        <w:rPr>
           <w:lang w:val="de-CH"/>
         </w:rPr>
       </w:pPr>
     </w:p>
     <w:p>
       <w:pPr>
-        <w:pStyle w:val="Text"/>
-        <w:rPr>
-          <w:rFonts w:ascii="Consolas" w:hAnsi="Consolas" w:cs="Consolas"/>
-          <w:color w:val="000000"/>
-          <w:sz w:val="19"/>
-          <w:szCs w:val="19"/>
-          <w:lang w:val="fr-CH"/>
-        </w:rPr>
-      </w:pPr>
-      <w:r>
-        <w:rPr>
-          <w:rFonts w:ascii="Consolas" w:hAnsi="Consolas" w:cs="Consolas"/>
-          <w:color w:val="0000FF"/>
-          <w:sz w:val="19"/>
-          <w:szCs w:val="19"/>
-          <w:lang w:val="fr-CH"/>
-        </w:rPr>
-        <w:t>private</w:t>
-      </w:r>
-      <w:r>
-        <w:rPr>
-          <w:rFonts w:ascii="Consolas" w:hAnsi="Consolas" w:cs="Consolas"/>
-          <w:color w:val="000000"/>
-          <w:sz w:val="19"/>
-          <w:szCs w:val="19"/>
-          <w:lang w:val="fr-CH"/>
-        </w:rPr>
-        <w:t xml:space="preserve"> </w:t>
-      </w:r>
-      <w:r>
-        <w:rPr>
-          <w:rFonts w:ascii="Consolas" w:hAnsi="Consolas" w:cs="Consolas"/>
-          <w:color w:val="0000FF"/>
-          <w:sz w:val="19"/>
-          <w:szCs w:val="19"/>
-          <w:lang w:val="fr-CH"/>
-        </w:rPr>
-        <w:t>void</w:t>
-      </w:r>
-      <w:r>
-        <w:rPr>
-          <w:rFonts w:ascii="Consolas" w:hAnsi="Consolas" w:cs="Consolas"/>
-          <w:color w:val="000000"/>
-          <w:sz w:val="19"/>
-          <w:szCs w:val="19"/>
-          <w:lang w:val="fr-CH"/>
-        </w:rPr>
-        <w:t xml:space="preserve"> fillMailContent(ListBox _lb)</w:t>
-      </w:r>
+        <w:rPr>
+          <w:lang w:val="de-CH"/>
+        </w:rPr>
+      </w:pPr>
     </w:p>
     <w:p>
       <w:pPr>
-        <w:pStyle w:val="Text"/>
-      </w:pPr>
-      <w:r>
-        <w:t>Methode zum befüllen der TexBox die die MailInformationen beinhaltet.</w:t>
-      </w:r>
-    </w:p>
-    <w:p>
-      <w:pPr>
-        <w:rPr>
-          <w:rFonts w:ascii="Arial" w:eastAsiaTheme="majorEastAsia" w:hAnsi="Arial" w:cstheme="majorBidi"/>
-          <w:b/>
-          <w:sz w:val="24"/>
-          <w:szCs w:val="32"/>
+        <w:pStyle w:val="U1"/>
+        <w:rPr>
           <w:lang w:val="de-CH"/>
         </w:rPr>
       </w:pPr>
+      <w:bookmarkStart w:id="26" w:name="_Toc34921122"/>
       <w:r>
         <w:rPr>
           <w:lang w:val="de-CH"/>
         </w:rPr>
-        <w:br w:type="page"/>
-      </w:r>
-    </w:p>
-    <w:p>
-      <w:pPr>
-        <w:pStyle w:val="U1"/>
+        <w:t xml:space="preserve">API </w:t>
+      </w:r>
+      <w:r>
         <w:rPr>
           <w:lang w:val="de-CH"/>
         </w:rPr>
-      </w:pPr>
-      <w:bookmarkStart w:id="25" w:name="_Toc34919239"/>
-      <w:r>
-        <w:rPr>
-          <w:lang w:val="de-CH"/>
-        </w:rPr>
-        <w:lastRenderedPageBreak/>
-        <w:t xml:space="preserve">API </w:t>
-      </w:r>
-      <w:r>
-        <w:rPr>
-          <w:lang w:val="de-CH"/>
-        </w:rPr>
         <w:t>Erweiterung</w:t>
       </w:r>
-      <w:bookmarkEnd w:id="25"/>
+      <w:bookmarkEnd w:id="26"/>
     </w:p>
     <w:p>
       <w:pPr>
@@ -12805,7 +12920,7 @@
 </file>
 
 <file path=customXml/itemProps1.xml><?xml version="1.0" encoding="utf-8"?>
-<ds:datastoreItem xmlns:ds="http://schemas.openxmlformats.org/officeDocument/2006/customXml" ds:itemID="{EB5ECB00-D3F0-4D87-9B62-C6E9568F6781}">
+<ds:datastoreItem xmlns:ds="http://schemas.openxmlformats.org/officeDocument/2006/customXml" ds:itemID="{B5F9C468-B6F8-4A60-A41F-77652BE07F27}">
   <ds:schemaRefs>
     <ds:schemaRef ds:uri="http://schemas.openxmlformats.org/officeDocument/2006/bibliography"/>
   </ds:schemaRefs>

</xml_diff>